<commit_message>
1.3: Total Layout Fixes + samples
</commit_message>
<xml_diff>
--- a/YatsaloRefMix.docx
+++ b/YatsaloRefMix.docx
@@ -2,6 +2,1333 @@
 <file path=word/document.xml><?xml version="1.0" encoding="utf-8"?>
 <w:document xmlns:wpc="http://schemas.microsoft.com/office/word/2010/wordprocessingCanvas" xmlns:mc="http://schemas.openxmlformats.org/markup-compatibility/2006" xmlns:o="urn:schemas-microsoft-com:office:office" xmlns:r="http://schemas.openxmlformats.org/officeDocument/2006/relationships" xmlns:m="http://schemas.openxmlformats.org/officeDocument/2006/math" xmlns:v="urn:schemas-microsoft-com:vml" xmlns:wp14="http://schemas.microsoft.com/office/word/2010/wordprocessingDrawing" xmlns:wp="http://schemas.openxmlformats.org/drawingml/2006/wordprocessingDrawing" xmlns:w="http://schemas.openxmlformats.org/wordprocessingml/2006/main" xmlns:w14="http://schemas.microsoft.com/office/word/2010/wordml" xmlns:w10="urn:schemas-microsoft-com:office:word" xmlns:w15="http://schemas.microsoft.com/office/word/2012/wordml" xmlns:wpg="http://schemas.microsoft.com/office/word/2010/wordprocessingGroup" xmlns:wpi="http://schemas.microsoft.com/office/word/2010/wordprocessingInk" xmlns:wne="http://schemas.microsoft.com/office/word/2006/wordml" xmlns:wps="http://schemas.microsoft.com/office/word/2010/wordprocessingShape" xmlns:wpsCustomData="http://www.wps.cn/officeDocument/2013/wpsCustomData" mc:Ignorable="w14 w15 wp14">
   <w:body>
+    <w:p>
+      <w:pPr>
+        <w:pStyle w:val="2"/>
+        <w:spacing w:line="360" w:lineRule="auto"/>
+        <w:ind w:left="0" w:leftChars="0" w:firstLine="0" w:firstLineChars="0"/>
+        <w:jc w:val="center"/>
+        <w:rPr>
+          <w:rFonts w:hint="default" w:ascii="Times New Roman" w:hAnsi="Times New Roman" w:cs="Times New Roman"/>
+        </w:rPr>
+      </w:pPr>
+      <w:r>
+        <w:rPr>
+          <w:rFonts w:hint="default" w:ascii="Times New Roman" w:hAnsi="Times New Roman" w:cs="Times New Roman"/>
+        </w:rPr>
+        <w:t>Министерство образования и науки Российской Федерации</w:t>
+      </w:r>
+    </w:p>
+    <w:p>
+      <w:pPr>
+        <w:pStyle w:val="3"/>
+        <w:spacing w:line="360" w:lineRule="auto"/>
+        <w:jc w:val="center"/>
+        <w:rPr>
+          <w:rFonts w:hint="default" w:ascii="Times New Roman" w:hAnsi="Times New Roman" w:cs="Times New Roman"/>
+          <w:sz w:val="24"/>
+          <w:szCs w:val="24"/>
+        </w:rPr>
+      </w:pPr>
+      <w:r>
+        <w:rPr>
+          <w:rFonts w:hint="default" w:ascii="Times New Roman" w:hAnsi="Times New Roman" w:cs="Times New Roman"/>
+          <w:sz w:val="24"/>
+          <w:szCs w:val="24"/>
+        </w:rPr>
+        <w:t>Федеральное государственное автономное образовательное</w:t>
+      </w:r>
+    </w:p>
+    <w:p>
+      <w:pPr>
+        <w:pStyle w:val="3"/>
+        <w:spacing w:line="360" w:lineRule="auto"/>
+        <w:jc w:val="center"/>
+        <w:rPr>
+          <w:rFonts w:hint="default" w:ascii="Times New Roman" w:hAnsi="Times New Roman" w:cs="Times New Roman"/>
+          <w:sz w:val="24"/>
+          <w:szCs w:val="24"/>
+        </w:rPr>
+      </w:pPr>
+      <w:r>
+        <w:rPr>
+          <w:rFonts w:hint="default" w:ascii="Times New Roman" w:hAnsi="Times New Roman" w:cs="Times New Roman"/>
+          <w:sz w:val="24"/>
+          <w:szCs w:val="24"/>
+        </w:rPr>
+        <w:t>учреждение высшего образования</w:t>
+      </w:r>
+    </w:p>
+    <w:p>
+      <w:pPr>
+        <w:spacing w:line="360" w:lineRule="auto"/>
+        <w:jc w:val="center"/>
+        <w:rPr>
+          <w:rFonts w:hint="default" w:ascii="Times New Roman" w:hAnsi="Times New Roman" w:cs="Times New Roman"/>
+          <w:b/>
+          <w:sz w:val="24"/>
+          <w:szCs w:val="24"/>
+        </w:rPr>
+      </w:pPr>
+      <w:r>
+        <w:rPr>
+          <w:rFonts w:hint="default" w:ascii="Times New Roman" w:hAnsi="Times New Roman" w:cs="Times New Roman"/>
+          <w:b/>
+          <w:sz w:val="24"/>
+          <w:szCs w:val="24"/>
+        </w:rPr>
+        <w:t>«Национальный исследовательский ядерный университет «МИФИ»</w:t>
+      </w:r>
+    </w:p>
+    <w:p>
+      <w:pPr>
+        <w:spacing w:line="360" w:lineRule="auto"/>
+        <w:jc w:val="center"/>
+        <w:rPr>
+          <w:rFonts w:hint="default" w:ascii="Times New Roman" w:hAnsi="Times New Roman" w:cs="Times New Roman"/>
+          <w:b/>
+          <w:sz w:val="24"/>
+          <w:szCs w:val="24"/>
+        </w:rPr>
+      </w:pPr>
+      <w:r>
+        <w:rPr>
+          <w:rFonts w:hint="default" w:ascii="Times New Roman" w:hAnsi="Times New Roman" w:cs="Times New Roman"/>
+          <w:b/>
+          <w:sz w:val="24"/>
+          <w:szCs w:val="24"/>
+        </w:rPr>
+        <w:t>ОБНИНСКИЙ ИНСТИТУТ АТОМНОЙ ЭНЕРГЕТИКИ</w:t>
+      </w:r>
+    </w:p>
+    <w:p>
+      <w:pPr>
+        <w:spacing w:line="360" w:lineRule="auto"/>
+        <w:jc w:val="center"/>
+        <w:rPr>
+          <w:rFonts w:hint="default" w:ascii="Times New Roman" w:hAnsi="Times New Roman" w:cs="Times New Roman"/>
+          <w:b/>
+          <w:sz w:val="21"/>
+          <w:szCs w:val="21"/>
+        </w:rPr>
+      </w:pPr>
+      <w:r>
+        <w:rPr>
+          <w:rFonts w:hint="default" w:ascii="Times New Roman" w:hAnsi="Times New Roman" w:cs="Times New Roman"/>
+          <w:b/>
+          <w:sz w:val="21"/>
+          <w:szCs w:val="21"/>
+        </w:rPr>
+        <w:t>ОТДЕЛЕНИЕ  «ИНТЕЛЛЕКТУАЛЬНЫЕ КИБЕРНЕТИЧЕСКИЕ СИСТЕМЫ»</w:t>
+      </w:r>
+    </w:p>
+    <w:p>
+      <w:pPr>
+        <w:jc w:val="center"/>
+      </w:pPr>
+    </w:p>
+    <w:p>
+      <w:pPr>
+        <w:jc w:val="center"/>
+      </w:pPr>
+    </w:p>
+    <w:p>
+      <w:pPr>
+        <w:jc w:val="center"/>
+      </w:pPr>
+    </w:p>
+    <w:p>
+      <w:pPr>
+        <w:jc w:val="center"/>
+      </w:pPr>
+    </w:p>
+    <w:p>
+      <w:pPr>
+        <w:jc w:val="both"/>
+      </w:pPr>
+    </w:p>
+    <w:p>
+      <w:pPr>
+        <w:jc w:val="center"/>
+        <w:rPr>
+          <w:rFonts w:hint="default" w:ascii="Times New Roman" w:hAnsi="Times New Roman" w:cs="Times New Roman"/>
+          <w:b/>
+          <w:sz w:val="24"/>
+          <w:szCs w:val="24"/>
+          <w:lang w:val="ru-RU"/>
+        </w:rPr>
+      </w:pPr>
+      <w:r>
+        <w:rPr>
+          <w:rFonts w:hint="default" w:ascii="Times New Roman" w:hAnsi="Times New Roman" w:cs="Times New Roman"/>
+          <w:b/>
+          <w:sz w:val="24"/>
+          <w:szCs w:val="24"/>
+          <w:lang w:val="ru-RU"/>
+        </w:rPr>
+        <w:t>РЕФЕРАТ</w:t>
+      </w:r>
+    </w:p>
+    <w:p>
+      <w:pPr>
+        <w:jc w:val="center"/>
+        <w:rPr>
+          <w:rFonts w:hint="default" w:ascii="Times New Roman" w:hAnsi="Times New Roman" w:cs="Times New Roman"/>
+          <w:b/>
+          <w:sz w:val="24"/>
+          <w:szCs w:val="24"/>
+          <w:lang w:val="ru-RU"/>
+        </w:rPr>
+      </w:pPr>
+    </w:p>
+    <w:p>
+      <w:pPr>
+        <w:spacing w:line="360" w:lineRule="auto"/>
+        <w:jc w:val="center"/>
+        <w:rPr>
+          <w:rFonts w:hint="default" w:ascii="Times New Roman" w:hAnsi="Times New Roman" w:cs="Times New Roman"/>
+          <w:b w:val="0"/>
+          <w:bCs w:val="0"/>
+          <w:sz w:val="28"/>
+          <w:szCs w:val="28"/>
+          <w:lang w:val="ru-RU"/>
+        </w:rPr>
+      </w:pPr>
+      <w:r>
+        <w:rPr>
+          <w:rFonts w:hint="default" w:ascii="Times New Roman" w:hAnsi="Times New Roman" w:cs="Times New Roman"/>
+          <w:b w:val="0"/>
+          <w:bCs w:val="0"/>
+          <w:sz w:val="28"/>
+          <w:szCs w:val="28"/>
+          <w:lang w:val="ru-RU"/>
+        </w:rPr>
+        <w:t xml:space="preserve">По курсу </w:t>
+      </w:r>
+      <w:r>
+        <w:rPr>
+          <w:rFonts w:hint="default" w:ascii="Times New Roman" w:hAnsi="Times New Roman" w:cs="Times New Roman"/>
+          <w:b w:val="0"/>
+          <w:bCs w:val="0"/>
+          <w:sz w:val="28"/>
+          <w:szCs w:val="28"/>
+        </w:rPr>
+        <w:t>«</w:t>
+      </w:r>
+      <w:r>
+        <w:rPr>
+          <w:rFonts w:hint="default" w:ascii="Times New Roman" w:hAnsi="Times New Roman" w:cs="Times New Roman"/>
+          <w:b w:val="0"/>
+          <w:bCs w:val="0"/>
+          <w:sz w:val="28"/>
+          <w:szCs w:val="28"/>
+          <w:lang w:val="ru-RU"/>
+        </w:rPr>
+        <w:t>Методы и системы поддержки принятия решений</w:t>
+      </w:r>
+      <w:r>
+        <w:rPr>
+          <w:rFonts w:hint="default" w:ascii="Times New Roman" w:hAnsi="Times New Roman" w:cs="Times New Roman"/>
+          <w:b w:val="0"/>
+          <w:bCs w:val="0"/>
+          <w:sz w:val="28"/>
+          <w:szCs w:val="28"/>
+        </w:rPr>
+        <w:t>»</w:t>
+      </w:r>
+    </w:p>
+    <w:p>
+      <w:pPr>
+        <w:spacing w:line="360" w:lineRule="auto"/>
+        <w:jc w:val="center"/>
+        <w:rPr>
+          <w:rFonts w:hint="default" w:ascii="Times New Roman" w:hAnsi="Times New Roman" w:cs="Times New Roman"/>
+          <w:sz w:val="28"/>
+          <w:szCs w:val="28"/>
+        </w:rPr>
+      </w:pPr>
+      <w:r>
+        <w:rPr>
+          <w:rFonts w:hint="default" w:ascii="Times New Roman" w:hAnsi="Times New Roman" w:cs="Times New Roman"/>
+          <w:sz w:val="28"/>
+          <w:szCs w:val="28"/>
+          <w:lang w:val="ru-RU"/>
+        </w:rPr>
+        <w:t>На тему</w:t>
+      </w:r>
+      <w:r>
+        <w:rPr>
+          <w:rFonts w:hint="default" w:ascii="Times New Roman" w:hAnsi="Times New Roman" w:cs="Times New Roman"/>
+          <w:b w:val="0"/>
+          <w:bCs w:val="0"/>
+          <w:sz w:val="28"/>
+          <w:szCs w:val="28"/>
+        </w:rPr>
+        <w:t>«</w:t>
+      </w:r>
+      <w:r>
+        <w:rPr>
+          <w:rFonts w:hint="default" w:ascii="Times New Roman" w:hAnsi="Times New Roman" w:cs="Times New Roman"/>
+          <w:b w:val="0"/>
+          <w:bCs w:val="0"/>
+          <w:sz w:val="28"/>
+          <w:szCs w:val="28"/>
+          <w:lang w:val="en-US"/>
+        </w:rPr>
+        <w:t>FuzzyCLIPS</w:t>
+      </w:r>
+      <w:r>
+        <w:rPr>
+          <w:rFonts w:hint="default" w:ascii="Times New Roman" w:hAnsi="Times New Roman" w:cs="Times New Roman"/>
+          <w:b w:val="0"/>
+          <w:bCs w:val="0"/>
+          <w:sz w:val="28"/>
+          <w:szCs w:val="28"/>
+        </w:rPr>
+        <w:t>»</w:t>
+      </w:r>
+    </w:p>
+    <w:p>
+      <w:pPr>
+        <w:jc w:val="center"/>
+      </w:pPr>
+    </w:p>
+    <w:p>
+      <w:pPr>
+        <w:jc w:val="center"/>
+        <w:rPr>
+          <w:lang w:val="en-US"/>
+        </w:rPr>
+      </w:pPr>
+    </w:p>
+    <w:p>
+      <w:pPr>
+        <w:jc w:val="center"/>
+      </w:pPr>
+    </w:p>
+    <w:p/>
+    <w:p/>
+    <w:p>
+      <w:pPr>
+        <w:jc w:val="both"/>
+      </w:pPr>
+    </w:p>
+    <w:p>
+      <w:pPr>
+        <w:ind w:firstLine="560" w:firstLineChars="0"/>
+        <w:rPr>
+          <w:rFonts w:hint="default" w:ascii="Times New Roman" w:hAnsi="Times New Roman" w:cs="Times New Roman"/>
+          <w:sz w:val="22"/>
+          <w:szCs w:val="22"/>
+          <w:lang w:val="ru-RU"/>
+        </w:rPr>
+      </w:pPr>
+      <w:r>
+        <w:rPr>
+          <w:rFonts w:hint="default" w:ascii="Times New Roman" w:hAnsi="Times New Roman" w:cs="Times New Roman"/>
+          <w:sz w:val="22"/>
+          <w:szCs w:val="22"/>
+          <w:lang w:val="ru-RU"/>
+        </w:rPr>
+        <w:t xml:space="preserve">Выполнили </w:t>
+      </w:r>
+      <w:r>
+        <w:rPr>
+          <w:rFonts w:hint="default" w:ascii="Times New Roman" w:hAnsi="Times New Roman" w:cs="Times New Roman"/>
+          <w:sz w:val="22"/>
+          <w:szCs w:val="22"/>
+        </w:rPr>
+        <w:t>Студент</w:t>
+      </w:r>
+      <w:r>
+        <w:rPr>
+          <w:rFonts w:hint="default" w:ascii="Times New Roman" w:hAnsi="Times New Roman" w:cs="Times New Roman"/>
+          <w:sz w:val="22"/>
+          <w:szCs w:val="22"/>
+          <w:lang w:val="ru-RU"/>
+        </w:rPr>
+        <w:t>ы</w:t>
+      </w:r>
+      <w:r>
+        <w:rPr>
+          <w:rFonts w:hint="default" w:ascii="Times New Roman" w:hAnsi="Times New Roman" w:cs="Times New Roman"/>
+          <w:sz w:val="22"/>
+          <w:szCs w:val="22"/>
+        </w:rPr>
+        <w:t xml:space="preserve"> гр. ИС-М16       </w:t>
+      </w:r>
+      <w:r>
+        <w:rPr>
+          <w:rFonts w:hint="default" w:ascii="Times New Roman" w:hAnsi="Times New Roman" w:cs="Times New Roman"/>
+          <w:sz w:val="22"/>
+          <w:szCs w:val="22"/>
+          <w:lang w:val="ru-RU"/>
+        </w:rPr>
+        <w:t>____________________</w:t>
+      </w:r>
+      <w:r>
+        <w:rPr>
+          <w:rFonts w:hint="default" w:ascii="Times New Roman" w:hAnsi="Times New Roman" w:cs="Times New Roman"/>
+          <w:sz w:val="22"/>
+          <w:szCs w:val="22"/>
+        </w:rPr>
+        <w:t xml:space="preserve">        </w:t>
+      </w:r>
+      <w:r>
+        <w:rPr>
+          <w:rFonts w:hint="default" w:ascii="Times New Roman" w:hAnsi="Times New Roman" w:cs="Times New Roman"/>
+          <w:sz w:val="22"/>
+          <w:szCs w:val="22"/>
+          <w:lang w:val="ru-RU"/>
+        </w:rPr>
+        <w:tab/>
+      </w:r>
+      <w:r>
+        <w:rPr>
+          <w:rFonts w:hint="default" w:ascii="Times New Roman" w:hAnsi="Times New Roman" w:cs="Times New Roman"/>
+          <w:sz w:val="22"/>
+          <w:szCs w:val="22"/>
+          <w:lang w:val="ru-RU"/>
+        </w:rPr>
+        <w:t>Рябов П.В</w:t>
+      </w:r>
+    </w:p>
+    <w:p>
+      <w:pPr>
+        <w:ind w:firstLine="3912" w:firstLineChars="0"/>
+        <w:rPr>
+          <w:rFonts w:hint="default" w:ascii="Times New Roman" w:hAnsi="Times New Roman" w:cs="Times New Roman"/>
+          <w:sz w:val="22"/>
+          <w:szCs w:val="22"/>
+          <w:lang w:val="ru-RU"/>
+        </w:rPr>
+      </w:pPr>
+      <w:r>
+        <w:rPr>
+          <w:rFonts w:hint="default" w:ascii="Times New Roman" w:hAnsi="Times New Roman" w:cs="Times New Roman"/>
+          <w:sz w:val="22"/>
+          <w:szCs w:val="22"/>
+          <w:lang w:val="ru-RU"/>
+        </w:rPr>
+        <w:t xml:space="preserve">      </w:t>
+      </w:r>
+      <w:r>
+        <w:rPr>
+          <w:rFonts w:hint="default" w:ascii="Times New Roman" w:hAnsi="Times New Roman" w:cs="Times New Roman"/>
+          <w:sz w:val="22"/>
+          <w:szCs w:val="22"/>
+        </w:rPr>
+        <w:t>(</w:t>
+      </w:r>
+      <w:r>
+        <w:rPr>
+          <w:rFonts w:hint="default" w:ascii="Times New Roman" w:hAnsi="Times New Roman" w:cs="Times New Roman"/>
+          <w:i/>
+          <w:sz w:val="22"/>
+          <w:szCs w:val="22"/>
+        </w:rPr>
+        <w:t>подпись, дата</w:t>
+      </w:r>
+      <w:r>
+        <w:rPr>
+          <w:rFonts w:hint="default" w:ascii="Times New Roman" w:hAnsi="Times New Roman" w:cs="Times New Roman"/>
+          <w:sz w:val="22"/>
+          <w:szCs w:val="22"/>
+        </w:rPr>
+        <w:t>)</w:t>
+      </w:r>
+    </w:p>
+    <w:p>
+      <w:pPr>
+        <w:rPr>
+          <w:rFonts w:hint="default" w:ascii="Times New Roman" w:hAnsi="Times New Roman" w:cs="Times New Roman"/>
+          <w:sz w:val="22"/>
+          <w:szCs w:val="22"/>
+        </w:rPr>
+      </w:pPr>
+      <w:r>
+        <w:rPr>
+          <w:rFonts w:hint="default" w:ascii="Times New Roman" w:hAnsi="Times New Roman" w:cs="Times New Roman"/>
+          <w:sz w:val="22"/>
+          <w:szCs w:val="22"/>
+          <w:lang w:val="ru-RU"/>
+        </w:rPr>
+        <w:t xml:space="preserve"> </w:t>
+      </w:r>
+      <w:r>
+        <w:rPr>
+          <w:rFonts w:hint="default" w:ascii="Times New Roman" w:hAnsi="Times New Roman" w:cs="Times New Roman"/>
+          <w:sz w:val="22"/>
+          <w:szCs w:val="22"/>
+          <w:lang w:val="ru-RU"/>
+        </w:rPr>
+        <w:tab/>
+        <w:t/>
+      </w:r>
+      <w:r>
+        <w:rPr>
+          <w:rFonts w:hint="default" w:ascii="Times New Roman" w:hAnsi="Times New Roman" w:cs="Times New Roman"/>
+          <w:sz w:val="22"/>
+          <w:szCs w:val="22"/>
+          <w:lang w:val="ru-RU"/>
+        </w:rPr>
+        <w:tab/>
+        <w:t/>
+      </w:r>
+      <w:r>
+        <w:rPr>
+          <w:rFonts w:hint="default" w:ascii="Times New Roman" w:hAnsi="Times New Roman" w:cs="Times New Roman"/>
+          <w:sz w:val="22"/>
+          <w:szCs w:val="22"/>
+          <w:lang w:val="ru-RU"/>
+        </w:rPr>
+        <w:tab/>
+        <w:t/>
+      </w:r>
+      <w:r>
+        <w:rPr>
+          <w:rFonts w:hint="default" w:ascii="Times New Roman" w:hAnsi="Times New Roman" w:cs="Times New Roman"/>
+          <w:sz w:val="22"/>
+          <w:szCs w:val="22"/>
+          <w:lang w:val="ru-RU"/>
+        </w:rPr>
+        <w:tab/>
+        <w:t/>
+      </w:r>
+      <w:r>
+        <w:rPr>
+          <w:rFonts w:hint="default" w:ascii="Times New Roman" w:hAnsi="Times New Roman" w:cs="Times New Roman"/>
+          <w:sz w:val="22"/>
+          <w:szCs w:val="22"/>
+          <w:lang w:val="ru-RU"/>
+        </w:rPr>
+        <w:tab/>
+        <w:t/>
+      </w:r>
+      <w:r>
+        <w:rPr>
+          <w:rFonts w:hint="default" w:ascii="Times New Roman" w:hAnsi="Times New Roman" w:cs="Times New Roman"/>
+          <w:sz w:val="22"/>
+          <w:szCs w:val="22"/>
+          <w:lang w:val="ru-RU"/>
+        </w:rPr>
+        <w:tab/>
+        <w:t/>
+      </w:r>
+      <w:r>
+        <w:rPr>
+          <w:rFonts w:hint="default" w:ascii="Times New Roman" w:hAnsi="Times New Roman" w:cs="Times New Roman"/>
+          <w:sz w:val="22"/>
+          <w:szCs w:val="22"/>
+          <w:lang w:val="ru-RU"/>
+        </w:rPr>
+        <w:tab/>
+        <w:t/>
+      </w:r>
+      <w:r>
+        <w:rPr>
+          <w:rFonts w:hint="default" w:ascii="Times New Roman" w:hAnsi="Times New Roman" w:cs="Times New Roman"/>
+          <w:sz w:val="22"/>
+          <w:szCs w:val="22"/>
+          <w:lang w:val="ru-RU"/>
+        </w:rPr>
+        <w:tab/>
+        <w:t/>
+      </w:r>
+      <w:r>
+        <w:rPr>
+          <w:rFonts w:hint="default" w:ascii="Times New Roman" w:hAnsi="Times New Roman" w:cs="Times New Roman"/>
+          <w:sz w:val="22"/>
+          <w:szCs w:val="22"/>
+          <w:lang w:val="ru-RU"/>
+        </w:rPr>
+        <w:tab/>
+        <w:t/>
+      </w:r>
+      <w:r>
+        <w:rPr>
+          <w:rFonts w:hint="default" w:ascii="Times New Roman" w:hAnsi="Times New Roman" w:cs="Times New Roman"/>
+          <w:sz w:val="22"/>
+          <w:szCs w:val="22"/>
+          <w:lang w:val="ru-RU"/>
+        </w:rPr>
+        <w:tab/>
+        <w:t xml:space="preserve">   ____________________</w:t>
+      </w:r>
+      <w:r>
+        <w:rPr>
+          <w:rFonts w:hint="default" w:ascii="Times New Roman" w:hAnsi="Times New Roman" w:cs="Times New Roman"/>
+          <w:sz w:val="22"/>
+          <w:szCs w:val="22"/>
+        </w:rPr>
+        <w:t xml:space="preserve">        </w:t>
+      </w:r>
+      <w:r>
+        <w:rPr>
+          <w:rFonts w:hint="default" w:ascii="Times New Roman" w:hAnsi="Times New Roman" w:cs="Times New Roman"/>
+          <w:sz w:val="22"/>
+          <w:szCs w:val="22"/>
+          <w:lang w:val="ru-RU"/>
+        </w:rPr>
+        <w:tab/>
+      </w:r>
+      <w:r>
+        <w:rPr>
+          <w:rFonts w:hint="default" w:ascii="Times New Roman" w:hAnsi="Times New Roman" w:cs="Times New Roman"/>
+          <w:sz w:val="22"/>
+          <w:szCs w:val="22"/>
+          <w:lang w:val="ru-RU"/>
+        </w:rPr>
+        <w:t>Казорин С.В</w:t>
+      </w:r>
+    </w:p>
+    <w:p>
+      <w:pPr>
+        <w:rPr>
+          <w:rFonts w:hint="default" w:ascii="Times New Roman" w:hAnsi="Times New Roman" w:cs="Times New Roman"/>
+          <w:sz w:val="22"/>
+          <w:szCs w:val="22"/>
+        </w:rPr>
+      </w:pPr>
+      <w:r>
+        <w:rPr>
+          <w:rFonts w:hint="default" w:ascii="Times New Roman" w:hAnsi="Times New Roman" w:cs="Times New Roman"/>
+          <w:sz w:val="22"/>
+          <w:szCs w:val="22"/>
+        </w:rPr>
+        <w:tab/>
+      </w:r>
+      <w:r>
+        <w:rPr>
+          <w:rFonts w:hint="default" w:ascii="Times New Roman" w:hAnsi="Times New Roman" w:cs="Times New Roman"/>
+          <w:sz w:val="22"/>
+          <w:szCs w:val="22"/>
+        </w:rPr>
+        <w:tab/>
+      </w:r>
+      <w:r>
+        <w:rPr>
+          <w:rFonts w:hint="default" w:ascii="Times New Roman" w:hAnsi="Times New Roman" w:cs="Times New Roman"/>
+          <w:sz w:val="22"/>
+          <w:szCs w:val="22"/>
+        </w:rPr>
+        <w:tab/>
+      </w:r>
+      <w:r>
+        <w:rPr>
+          <w:rFonts w:hint="default" w:ascii="Times New Roman" w:hAnsi="Times New Roman" w:cs="Times New Roman"/>
+          <w:sz w:val="22"/>
+          <w:szCs w:val="22"/>
+        </w:rPr>
+        <w:tab/>
+      </w:r>
+      <w:r>
+        <w:rPr>
+          <w:rFonts w:hint="default" w:ascii="Times New Roman" w:hAnsi="Times New Roman" w:cs="Times New Roman"/>
+          <w:sz w:val="22"/>
+          <w:szCs w:val="22"/>
+        </w:rPr>
+        <w:tab/>
+      </w:r>
+      <w:r>
+        <w:rPr>
+          <w:rFonts w:hint="default" w:ascii="Times New Roman" w:hAnsi="Times New Roman" w:cs="Times New Roman"/>
+          <w:sz w:val="22"/>
+          <w:szCs w:val="22"/>
+        </w:rPr>
+        <w:tab/>
+      </w:r>
+      <w:r>
+        <w:rPr>
+          <w:rFonts w:hint="default" w:ascii="Times New Roman" w:hAnsi="Times New Roman" w:cs="Times New Roman"/>
+          <w:sz w:val="22"/>
+          <w:szCs w:val="22"/>
+          <w:lang w:val="ru-RU"/>
+        </w:rPr>
+        <w:tab/>
+      </w:r>
+      <w:r>
+        <w:rPr>
+          <w:rFonts w:hint="default" w:ascii="Times New Roman" w:hAnsi="Times New Roman" w:cs="Times New Roman"/>
+          <w:sz w:val="22"/>
+          <w:szCs w:val="22"/>
+          <w:lang w:val="ru-RU"/>
+        </w:rPr>
+        <w:tab/>
+      </w:r>
+      <w:r>
+        <w:rPr>
+          <w:rFonts w:hint="default" w:ascii="Times New Roman" w:hAnsi="Times New Roman" w:cs="Times New Roman"/>
+          <w:sz w:val="22"/>
+          <w:szCs w:val="22"/>
+          <w:lang w:val="ru-RU"/>
+        </w:rPr>
+        <w:tab/>
+      </w:r>
+      <w:r>
+        <w:rPr>
+          <w:rFonts w:hint="default" w:ascii="Times New Roman" w:hAnsi="Times New Roman" w:cs="Times New Roman"/>
+          <w:sz w:val="22"/>
+          <w:szCs w:val="22"/>
+          <w:lang w:val="ru-RU"/>
+        </w:rPr>
+        <w:tab/>
+      </w:r>
+      <w:r>
+        <w:rPr>
+          <w:rFonts w:hint="default" w:ascii="Times New Roman" w:hAnsi="Times New Roman" w:cs="Times New Roman"/>
+          <w:sz w:val="22"/>
+          <w:szCs w:val="22"/>
+          <w:lang w:val="ru-RU"/>
+        </w:rPr>
+        <w:tab/>
+      </w:r>
+      <w:r>
+        <w:rPr>
+          <w:rFonts w:hint="default" w:ascii="Times New Roman" w:hAnsi="Times New Roman" w:cs="Times New Roman"/>
+          <w:sz w:val="22"/>
+          <w:szCs w:val="22"/>
+        </w:rPr>
+        <w:t>(</w:t>
+      </w:r>
+      <w:r>
+        <w:rPr>
+          <w:rFonts w:hint="default" w:ascii="Times New Roman" w:hAnsi="Times New Roman" w:cs="Times New Roman"/>
+          <w:i/>
+          <w:sz w:val="22"/>
+          <w:szCs w:val="22"/>
+        </w:rPr>
+        <w:t>подпись, дата</w:t>
+      </w:r>
+      <w:r>
+        <w:rPr>
+          <w:rFonts w:hint="default" w:ascii="Times New Roman" w:hAnsi="Times New Roman" w:cs="Times New Roman"/>
+          <w:sz w:val="22"/>
+          <w:szCs w:val="22"/>
+        </w:rPr>
+        <w:t>)</w:t>
+      </w:r>
+    </w:p>
+    <w:p>
+      <w:pPr>
+        <w:ind w:firstLine="4331" w:firstLineChars="0"/>
+        <w:rPr>
+          <w:rFonts w:hint="default" w:ascii="Times New Roman" w:hAnsi="Times New Roman" w:cs="Times New Roman"/>
+          <w:sz w:val="22"/>
+          <w:szCs w:val="22"/>
+        </w:rPr>
+      </w:pPr>
+      <w:r>
+        <w:rPr>
+          <w:rFonts w:hint="default" w:ascii="Times New Roman" w:hAnsi="Times New Roman" w:cs="Times New Roman"/>
+          <w:sz w:val="22"/>
+          <w:szCs w:val="22"/>
+          <w:lang w:val="ru-RU"/>
+        </w:rPr>
+        <w:t xml:space="preserve">  ____________________</w:t>
+      </w:r>
+      <w:r>
+        <w:rPr>
+          <w:rFonts w:hint="default" w:ascii="Times New Roman" w:hAnsi="Times New Roman" w:cs="Times New Roman"/>
+          <w:sz w:val="22"/>
+          <w:szCs w:val="22"/>
+        </w:rPr>
+        <w:t xml:space="preserve">        </w:t>
+      </w:r>
+      <w:r>
+        <w:rPr>
+          <w:rFonts w:hint="default" w:ascii="Times New Roman" w:hAnsi="Times New Roman" w:cs="Times New Roman"/>
+          <w:sz w:val="22"/>
+          <w:szCs w:val="22"/>
+          <w:lang w:val="ru-RU"/>
+        </w:rPr>
+        <w:tab/>
+      </w:r>
+      <w:r>
+        <w:rPr>
+          <w:rFonts w:hint="default" w:ascii="Times New Roman" w:hAnsi="Times New Roman" w:cs="Times New Roman"/>
+          <w:sz w:val="22"/>
+          <w:szCs w:val="22"/>
+          <w:lang w:val="ru-RU"/>
+        </w:rPr>
+        <w:t>Телегин Е.С</w:t>
+      </w:r>
+    </w:p>
+    <w:p>
+      <w:pPr>
+        <w:rPr>
+          <w:rFonts w:hint="default" w:ascii="Times New Roman" w:hAnsi="Times New Roman" w:cs="Times New Roman"/>
+          <w:sz w:val="22"/>
+          <w:szCs w:val="22"/>
+        </w:rPr>
+      </w:pPr>
+      <w:r>
+        <w:rPr>
+          <w:rFonts w:hint="default" w:ascii="Times New Roman" w:hAnsi="Times New Roman" w:cs="Times New Roman"/>
+          <w:sz w:val="22"/>
+          <w:szCs w:val="22"/>
+        </w:rPr>
+        <w:tab/>
+      </w:r>
+      <w:r>
+        <w:rPr>
+          <w:rFonts w:hint="default" w:ascii="Times New Roman" w:hAnsi="Times New Roman" w:cs="Times New Roman"/>
+          <w:sz w:val="22"/>
+          <w:szCs w:val="22"/>
+        </w:rPr>
+        <w:tab/>
+      </w:r>
+      <w:r>
+        <w:rPr>
+          <w:rFonts w:hint="default" w:ascii="Times New Roman" w:hAnsi="Times New Roman" w:cs="Times New Roman"/>
+          <w:sz w:val="22"/>
+          <w:szCs w:val="22"/>
+        </w:rPr>
+        <w:tab/>
+      </w:r>
+      <w:r>
+        <w:rPr>
+          <w:rFonts w:hint="default" w:ascii="Times New Roman" w:hAnsi="Times New Roman" w:cs="Times New Roman"/>
+          <w:sz w:val="22"/>
+          <w:szCs w:val="22"/>
+        </w:rPr>
+        <w:tab/>
+      </w:r>
+      <w:r>
+        <w:rPr>
+          <w:rFonts w:hint="default" w:ascii="Times New Roman" w:hAnsi="Times New Roman" w:cs="Times New Roman"/>
+          <w:sz w:val="22"/>
+          <w:szCs w:val="22"/>
+        </w:rPr>
+        <w:tab/>
+      </w:r>
+      <w:r>
+        <w:rPr>
+          <w:rFonts w:hint="default" w:ascii="Times New Roman" w:hAnsi="Times New Roman" w:cs="Times New Roman"/>
+          <w:sz w:val="22"/>
+          <w:szCs w:val="22"/>
+        </w:rPr>
+        <w:tab/>
+      </w:r>
+      <w:r>
+        <w:rPr>
+          <w:rFonts w:hint="default" w:ascii="Times New Roman" w:hAnsi="Times New Roman" w:cs="Times New Roman"/>
+          <w:sz w:val="22"/>
+          <w:szCs w:val="22"/>
+          <w:lang w:val="ru-RU"/>
+        </w:rPr>
+        <w:tab/>
+      </w:r>
+      <w:r>
+        <w:rPr>
+          <w:rFonts w:hint="default" w:ascii="Times New Roman" w:hAnsi="Times New Roman" w:cs="Times New Roman"/>
+          <w:sz w:val="22"/>
+          <w:szCs w:val="22"/>
+          <w:lang w:val="ru-RU"/>
+        </w:rPr>
+        <w:tab/>
+      </w:r>
+      <w:r>
+        <w:rPr>
+          <w:rFonts w:hint="default" w:ascii="Times New Roman" w:hAnsi="Times New Roman" w:cs="Times New Roman"/>
+          <w:sz w:val="22"/>
+          <w:szCs w:val="22"/>
+          <w:lang w:val="ru-RU"/>
+        </w:rPr>
+        <w:tab/>
+      </w:r>
+      <w:r>
+        <w:rPr>
+          <w:rFonts w:hint="default" w:ascii="Times New Roman" w:hAnsi="Times New Roman" w:cs="Times New Roman"/>
+          <w:sz w:val="22"/>
+          <w:szCs w:val="22"/>
+          <w:lang w:val="ru-RU"/>
+        </w:rPr>
+        <w:tab/>
+      </w:r>
+      <w:r>
+        <w:rPr>
+          <w:rFonts w:hint="default" w:ascii="Times New Roman" w:hAnsi="Times New Roman" w:cs="Times New Roman"/>
+          <w:sz w:val="22"/>
+          <w:szCs w:val="22"/>
+          <w:lang w:val="ru-RU"/>
+        </w:rPr>
+        <w:tab/>
+      </w:r>
+      <w:r>
+        <w:rPr>
+          <w:rFonts w:hint="default" w:ascii="Times New Roman" w:hAnsi="Times New Roman" w:cs="Times New Roman"/>
+          <w:sz w:val="22"/>
+          <w:szCs w:val="22"/>
+        </w:rPr>
+        <w:t>(</w:t>
+      </w:r>
+      <w:r>
+        <w:rPr>
+          <w:rFonts w:hint="default" w:ascii="Times New Roman" w:hAnsi="Times New Roman" w:cs="Times New Roman"/>
+          <w:i/>
+          <w:sz w:val="22"/>
+          <w:szCs w:val="22"/>
+        </w:rPr>
+        <w:t>подпись, дата</w:t>
+      </w:r>
+      <w:r>
+        <w:rPr>
+          <w:rFonts w:hint="default" w:ascii="Times New Roman" w:hAnsi="Times New Roman" w:cs="Times New Roman"/>
+          <w:sz w:val="22"/>
+          <w:szCs w:val="22"/>
+        </w:rPr>
+        <w:t>)</w:t>
+      </w:r>
+    </w:p>
+    <w:p>
+      <w:pPr>
+        <w:ind w:firstLine="560" w:firstLineChars="0"/>
+        <w:rPr>
+          <w:rFonts w:hint="default" w:ascii="Times New Roman" w:hAnsi="Times New Roman" w:cs="Times New Roman"/>
+          <w:sz w:val="22"/>
+          <w:szCs w:val="22"/>
+          <w:lang w:val="ru-RU"/>
+        </w:rPr>
+      </w:pPr>
+    </w:p>
+    <w:p>
+      <w:pPr>
+        <w:rPr>
+          <w:rFonts w:hint="default" w:ascii="Times New Roman" w:hAnsi="Times New Roman" w:cs="Times New Roman"/>
+          <w:sz w:val="22"/>
+          <w:szCs w:val="22"/>
+        </w:rPr>
+      </w:pPr>
+      <w:r>
+        <w:rPr>
+          <w:rFonts w:hint="default" w:ascii="Times New Roman" w:hAnsi="Times New Roman" w:cs="Times New Roman"/>
+          <w:sz w:val="22"/>
+          <w:szCs w:val="22"/>
+        </w:rPr>
+        <w:tab/>
+      </w:r>
+      <w:r>
+        <w:rPr>
+          <w:rFonts w:hint="default" w:ascii="Times New Roman" w:hAnsi="Times New Roman" w:cs="Times New Roman"/>
+          <w:sz w:val="22"/>
+          <w:szCs w:val="22"/>
+        </w:rPr>
+        <w:tab/>
+      </w:r>
+      <w:r>
+        <w:rPr>
+          <w:rFonts w:hint="default" w:ascii="Times New Roman" w:hAnsi="Times New Roman" w:cs="Times New Roman"/>
+          <w:sz w:val="22"/>
+          <w:szCs w:val="22"/>
+        </w:rPr>
+        <w:tab/>
+      </w:r>
+      <w:r>
+        <w:rPr>
+          <w:rFonts w:hint="default" w:ascii="Times New Roman" w:hAnsi="Times New Roman" w:cs="Times New Roman"/>
+          <w:sz w:val="22"/>
+          <w:szCs w:val="22"/>
+        </w:rPr>
+        <w:tab/>
+      </w:r>
+      <w:r>
+        <w:rPr>
+          <w:rFonts w:hint="default" w:ascii="Times New Roman" w:hAnsi="Times New Roman" w:cs="Times New Roman"/>
+          <w:sz w:val="22"/>
+          <w:szCs w:val="22"/>
+        </w:rPr>
+        <w:tab/>
+      </w:r>
+      <w:r>
+        <w:rPr>
+          <w:rFonts w:hint="default" w:ascii="Times New Roman" w:hAnsi="Times New Roman" w:cs="Times New Roman"/>
+          <w:sz w:val="22"/>
+          <w:szCs w:val="22"/>
+        </w:rPr>
+        <w:tab/>
+      </w:r>
+      <w:r>
+        <w:rPr>
+          <w:rFonts w:hint="default" w:ascii="Times New Roman" w:hAnsi="Times New Roman" w:cs="Times New Roman"/>
+          <w:sz w:val="22"/>
+          <w:szCs w:val="22"/>
+          <w:lang w:val="ru-RU"/>
+        </w:rPr>
+        <w:tab/>
+      </w:r>
+      <w:r>
+        <w:rPr>
+          <w:rFonts w:hint="default" w:ascii="Times New Roman" w:hAnsi="Times New Roman" w:cs="Times New Roman"/>
+          <w:sz w:val="22"/>
+          <w:szCs w:val="22"/>
+          <w:lang w:val="ru-RU"/>
+        </w:rPr>
+        <w:tab/>
+      </w:r>
+      <w:r>
+        <w:rPr>
+          <w:rFonts w:hint="default" w:ascii="Times New Roman" w:hAnsi="Times New Roman" w:cs="Times New Roman"/>
+          <w:sz w:val="22"/>
+          <w:szCs w:val="22"/>
+          <w:lang w:val="ru-RU"/>
+        </w:rPr>
+        <w:tab/>
+        <w:t/>
+      </w:r>
+      <w:r>
+        <w:rPr>
+          <w:rFonts w:hint="default" w:ascii="Times New Roman" w:hAnsi="Times New Roman" w:cs="Times New Roman"/>
+          <w:sz w:val="22"/>
+          <w:szCs w:val="22"/>
+          <w:lang w:val="ru-RU"/>
+        </w:rPr>
+        <w:tab/>
+        <w:t/>
+      </w:r>
+      <w:r>
+        <w:rPr>
+          <w:rFonts w:hint="default" w:ascii="Times New Roman" w:hAnsi="Times New Roman" w:cs="Times New Roman"/>
+          <w:sz w:val="22"/>
+          <w:szCs w:val="22"/>
+          <w:lang w:val="ru-RU"/>
+        </w:rPr>
+        <w:tab/>
+      </w:r>
+    </w:p>
+    <w:p>
+      <w:pPr>
+        <w:ind w:firstLine="560" w:firstLineChars="0"/>
+        <w:rPr>
+          <w:rFonts w:hint="default" w:ascii="Times New Roman" w:hAnsi="Times New Roman" w:cs="Times New Roman"/>
+          <w:sz w:val="22"/>
+          <w:szCs w:val="22"/>
+          <w:lang w:val="ru-RU"/>
+        </w:rPr>
+      </w:pPr>
+      <w:r>
+        <w:rPr>
+          <w:rFonts w:hint="default" w:ascii="Times New Roman" w:hAnsi="Times New Roman" w:cs="Times New Roman"/>
+          <w:sz w:val="22"/>
+          <w:szCs w:val="22"/>
+          <w:lang w:val="ru-RU"/>
+        </w:rPr>
+        <w:t xml:space="preserve">Проверил </w:t>
+      </w:r>
+    </w:p>
+    <w:p>
+      <w:pPr>
+        <w:ind w:firstLine="560" w:firstLineChars="0"/>
+        <w:rPr>
+          <w:rFonts w:hint="default" w:ascii="Times New Roman" w:hAnsi="Times New Roman" w:cs="Times New Roman"/>
+          <w:sz w:val="22"/>
+          <w:szCs w:val="22"/>
+        </w:rPr>
+      </w:pPr>
+      <w:r>
+        <w:rPr>
+          <w:rFonts w:hint="default" w:ascii="Times New Roman" w:hAnsi="Times New Roman" w:cs="Times New Roman"/>
+          <w:sz w:val="22"/>
+          <w:szCs w:val="22"/>
+        </w:rPr>
+        <w:t xml:space="preserve">Профессор, д.т.н.            </w:t>
+      </w:r>
+      <w:r>
+        <w:rPr>
+          <w:rFonts w:hint="default" w:ascii="Times New Roman" w:hAnsi="Times New Roman" w:cs="Times New Roman"/>
+          <w:sz w:val="22"/>
+          <w:szCs w:val="22"/>
+          <w:lang w:val="ru-RU"/>
+        </w:rPr>
+        <w:tab/>
+      </w:r>
+      <w:r>
+        <w:rPr>
+          <w:rFonts w:hint="default" w:ascii="Times New Roman" w:hAnsi="Times New Roman" w:cs="Times New Roman"/>
+          <w:sz w:val="22"/>
+          <w:szCs w:val="22"/>
+          <w:lang w:val="ru-RU"/>
+        </w:rPr>
+        <w:t xml:space="preserve">   </w:t>
+      </w:r>
+      <w:r>
+        <w:rPr>
+          <w:rFonts w:hint="default" w:ascii="Times New Roman" w:hAnsi="Times New Roman" w:cs="Times New Roman"/>
+          <w:sz w:val="22"/>
+          <w:szCs w:val="22"/>
+          <w:lang w:val="ru-RU"/>
+        </w:rPr>
+        <w:tab/>
+      </w:r>
+      <w:r>
+        <w:rPr>
+          <w:rFonts w:hint="default" w:ascii="Times New Roman" w:hAnsi="Times New Roman" w:cs="Times New Roman"/>
+          <w:sz w:val="22"/>
+          <w:szCs w:val="22"/>
+          <w:lang w:val="ru-RU"/>
+        </w:rPr>
+        <w:t xml:space="preserve"> </w:t>
+      </w:r>
+      <w:r>
+        <w:rPr>
+          <w:rFonts w:hint="default" w:ascii="Times New Roman" w:hAnsi="Times New Roman" w:cs="Times New Roman"/>
+          <w:sz w:val="22"/>
+          <w:szCs w:val="22"/>
+        </w:rPr>
+        <w:t xml:space="preserve"> ____________________         </w:t>
+      </w:r>
+      <w:r>
+        <w:rPr>
+          <w:rFonts w:hint="default" w:ascii="Times New Roman" w:hAnsi="Times New Roman" w:cs="Times New Roman"/>
+          <w:sz w:val="22"/>
+          <w:szCs w:val="22"/>
+          <w:lang w:val="ru-RU"/>
+        </w:rPr>
+        <w:t xml:space="preserve"> </w:t>
+      </w:r>
+      <w:r>
+        <w:rPr>
+          <w:rFonts w:hint="default" w:ascii="Times New Roman" w:hAnsi="Times New Roman" w:cs="Times New Roman"/>
+          <w:sz w:val="22"/>
+          <w:szCs w:val="22"/>
+          <w:lang w:val="ru-RU"/>
+        </w:rPr>
+        <w:tab/>
+      </w:r>
+      <w:r>
+        <w:rPr>
+          <w:rFonts w:hint="default" w:ascii="Times New Roman" w:hAnsi="Times New Roman" w:cs="Times New Roman"/>
+          <w:sz w:val="22"/>
+          <w:szCs w:val="22"/>
+          <w:lang w:val="ru-RU"/>
+        </w:rPr>
+        <w:t>Яцало Б.И</w:t>
+      </w:r>
+    </w:p>
+    <w:p>
+      <w:pPr>
+        <w:rPr>
+          <w:rFonts w:hint="default" w:ascii="Times New Roman" w:hAnsi="Times New Roman" w:cs="Times New Roman"/>
+          <w:sz w:val="22"/>
+          <w:szCs w:val="22"/>
+        </w:rPr>
+      </w:pPr>
+      <w:r>
+        <w:rPr>
+          <w:rFonts w:hint="default" w:ascii="Times New Roman" w:hAnsi="Times New Roman" w:cs="Times New Roman"/>
+          <w:sz w:val="22"/>
+          <w:szCs w:val="22"/>
+        </w:rPr>
+        <w:tab/>
+      </w:r>
+      <w:r>
+        <w:rPr>
+          <w:rFonts w:hint="default" w:ascii="Times New Roman" w:hAnsi="Times New Roman" w:cs="Times New Roman"/>
+          <w:sz w:val="22"/>
+          <w:szCs w:val="22"/>
+        </w:rPr>
+        <w:tab/>
+      </w:r>
+      <w:r>
+        <w:rPr>
+          <w:rFonts w:hint="default" w:ascii="Times New Roman" w:hAnsi="Times New Roman" w:cs="Times New Roman"/>
+          <w:sz w:val="22"/>
+          <w:szCs w:val="22"/>
+        </w:rPr>
+        <w:tab/>
+      </w:r>
+      <w:r>
+        <w:rPr>
+          <w:rFonts w:hint="default" w:ascii="Times New Roman" w:hAnsi="Times New Roman" w:cs="Times New Roman"/>
+          <w:sz w:val="22"/>
+          <w:szCs w:val="22"/>
+        </w:rPr>
+        <w:tab/>
+      </w:r>
+      <w:r>
+        <w:rPr>
+          <w:rFonts w:hint="default" w:ascii="Times New Roman" w:hAnsi="Times New Roman" w:cs="Times New Roman"/>
+          <w:sz w:val="22"/>
+          <w:szCs w:val="22"/>
+        </w:rPr>
+        <w:tab/>
+      </w:r>
+      <w:r>
+        <w:rPr>
+          <w:rFonts w:hint="default" w:ascii="Times New Roman" w:hAnsi="Times New Roman" w:cs="Times New Roman"/>
+          <w:sz w:val="22"/>
+          <w:szCs w:val="22"/>
+        </w:rPr>
+        <w:tab/>
+      </w:r>
+      <w:r>
+        <w:rPr>
+          <w:rFonts w:hint="default" w:ascii="Times New Roman" w:hAnsi="Times New Roman" w:cs="Times New Roman"/>
+          <w:sz w:val="22"/>
+          <w:szCs w:val="22"/>
+          <w:lang w:val="ru-RU"/>
+        </w:rPr>
+        <w:tab/>
+      </w:r>
+      <w:r>
+        <w:rPr>
+          <w:rFonts w:hint="default" w:ascii="Times New Roman" w:hAnsi="Times New Roman" w:cs="Times New Roman"/>
+          <w:sz w:val="22"/>
+          <w:szCs w:val="22"/>
+          <w:lang w:val="ru-RU"/>
+        </w:rPr>
+        <w:tab/>
+      </w:r>
+      <w:r>
+        <w:rPr>
+          <w:rFonts w:hint="default" w:ascii="Times New Roman" w:hAnsi="Times New Roman" w:cs="Times New Roman"/>
+          <w:sz w:val="22"/>
+          <w:szCs w:val="22"/>
+          <w:lang w:val="ru-RU"/>
+        </w:rPr>
+        <w:tab/>
+        <w:t/>
+      </w:r>
+      <w:r>
+        <w:rPr>
+          <w:rFonts w:hint="default" w:ascii="Times New Roman" w:hAnsi="Times New Roman" w:cs="Times New Roman"/>
+          <w:sz w:val="22"/>
+          <w:szCs w:val="22"/>
+          <w:lang w:val="ru-RU"/>
+        </w:rPr>
+        <w:tab/>
+        <w:t/>
+      </w:r>
+      <w:r>
+        <w:rPr>
+          <w:rFonts w:hint="default" w:ascii="Times New Roman" w:hAnsi="Times New Roman" w:cs="Times New Roman"/>
+          <w:sz w:val="22"/>
+          <w:szCs w:val="22"/>
+          <w:lang w:val="ru-RU"/>
+        </w:rPr>
+        <w:tab/>
+      </w:r>
+      <w:r>
+        <w:rPr>
+          <w:rFonts w:hint="default" w:ascii="Times New Roman" w:hAnsi="Times New Roman" w:cs="Times New Roman"/>
+          <w:sz w:val="22"/>
+          <w:szCs w:val="22"/>
+        </w:rPr>
+        <w:t>(</w:t>
+      </w:r>
+      <w:r>
+        <w:rPr>
+          <w:rFonts w:hint="default" w:ascii="Times New Roman" w:hAnsi="Times New Roman" w:cs="Times New Roman"/>
+          <w:i/>
+          <w:sz w:val="22"/>
+          <w:szCs w:val="22"/>
+        </w:rPr>
+        <w:t>подпись, дата</w:t>
+      </w:r>
+      <w:r>
+        <w:rPr>
+          <w:rFonts w:hint="default" w:ascii="Times New Roman" w:hAnsi="Times New Roman" w:cs="Times New Roman"/>
+          <w:sz w:val="22"/>
+          <w:szCs w:val="22"/>
+        </w:rPr>
+        <w:t>)</w:t>
+      </w:r>
+    </w:p>
+    <w:p>
+      <w:pPr>
+        <w:tabs>
+          <w:tab w:val="left" w:pos="3060"/>
+        </w:tabs>
+        <w:rPr>
+          <w:rFonts w:hint="default" w:ascii="Times New Roman" w:hAnsi="Times New Roman" w:cs="Times New Roman"/>
+          <w:sz w:val="22"/>
+          <w:szCs w:val="22"/>
+        </w:rPr>
+      </w:pPr>
+      <w:r>
+        <w:rPr>
+          <w:rFonts w:hint="default" w:ascii="Times New Roman" w:hAnsi="Times New Roman" w:cs="Times New Roman"/>
+          <w:sz w:val="22"/>
+          <w:szCs w:val="22"/>
+        </w:rPr>
+        <w:tab/>
+      </w:r>
+      <w:r>
+        <w:rPr>
+          <w:rFonts w:hint="default" w:ascii="Times New Roman" w:hAnsi="Times New Roman" w:cs="Times New Roman"/>
+          <w:sz w:val="22"/>
+          <w:szCs w:val="22"/>
+        </w:rPr>
+        <w:tab/>
+      </w:r>
+      <w:r>
+        <w:rPr>
+          <w:rFonts w:hint="default" w:ascii="Times New Roman" w:hAnsi="Times New Roman" w:cs="Times New Roman"/>
+          <w:sz w:val="22"/>
+          <w:szCs w:val="22"/>
+        </w:rPr>
+        <w:tab/>
+      </w:r>
+    </w:p>
+    <w:p>
+      <w:pPr>
+        <w:jc w:val="right"/>
+      </w:pPr>
+    </w:p>
+    <w:p>
+      <w:pPr>
+        <w:jc w:val="center"/>
+      </w:pPr>
+    </w:p>
+    <w:p/>
+    <w:p/>
+    <w:p/>
+    <w:p/>
+    <w:p/>
+    <w:p/>
+    <w:p/>
+    <w:p/>
+    <w:p/>
+    <w:p>
+      <w:pPr>
+        <w:ind w:left="3360" w:leftChars="0" w:firstLine="560" w:firstLineChars="0"/>
+        <w:jc w:val="both"/>
+        <w:rPr>
+          <w:rFonts w:hint="default" w:ascii="Times New Roman" w:hAnsi="Times New Roman" w:eastAsia="SimSun" w:cs="Times New Roman"/>
+          <w:b/>
+          <w:bCs/>
+          <w:sz w:val="28"/>
+          <w:szCs w:val="28"/>
+        </w:rPr>
+        <w:sectPr>
+          <w:headerReference r:id="rId3" w:type="default"/>
+          <w:footerReference r:id="rId4" w:type="default"/>
+          <w:pgSz w:w="12240" w:h="15840"/>
+          <w:pgMar w:top="1437" w:right="1520" w:bottom="435" w:left="1440" w:header="0" w:footer="0" w:gutter="0"/>
+          <w:cols w:equalWidth="0" w:num="1">
+            <w:col w:w="9280"/>
+          </w:cols>
+          <w:docGrid w:linePitch="360" w:charSpace="0"/>
+        </w:sectPr>
+      </w:pPr>
+      <w:r>
+        <w:rPr>
+          <w:rFonts w:hint="default" w:ascii="Times New Roman" w:hAnsi="Times New Roman" w:cs="Times New Roman"/>
+          <w:sz w:val="28"/>
+          <w:szCs w:val="28"/>
+        </w:rPr>
+        <w:t>Обнинск 201</w:t>
+      </w:r>
+      <w:r>
+        <w:rPr>
+          <w:rFonts w:hint="default" w:ascii="Times New Roman" w:hAnsi="Times New Roman" w:cs="Times New Roman"/>
+          <w:sz w:val="28"/>
+          <w:szCs w:val="28"/>
+          <w:lang w:val="en-US"/>
+        </w:rPr>
+        <w:t>7</w:t>
+      </w:r>
+    </w:p>
     <w:p>
       <w:pPr>
         <w:numPr>
@@ -190,7 +1517,7 @@
                     </pic:cNvPicPr>
                   </pic:nvPicPr>
                   <pic:blipFill>
-                    <a:blip r:embed="rId4"/>
+                    <a:blip r:embed="rId6"/>
                     <a:stretch>
                       <a:fillRect/>
                     </a:stretch>
@@ -233,7 +1560,26 @@
           <w:sz w:val="24"/>
           <w:szCs w:val="24"/>
         </w:rPr>
-        <w:t xml:space="preserve">Рисунок : </w:t>
+        <w:t>Рисунок</w:t>
+      </w:r>
+      <w:r>
+        <w:rPr>
+          <w:rFonts w:ascii="Times New Roman" w:hAnsi="Times New Roman" w:eastAsia="Times New Roman"/>
+          <w:b/>
+          <w:sz w:val="24"/>
+          <w:szCs w:val="24"/>
+          <w:lang w:val="ru-RU"/>
+        </w:rPr>
+        <w:t xml:space="preserve"> 1</w:t>
+      </w:r>
+      <w:r>
+        <w:rPr>
+          <w:rFonts w:ascii="Times New Roman" w:hAnsi="Times New Roman" w:eastAsia="Times New Roman"/>
+          <w:b/>
+          <w:sz w:val="24"/>
+          <w:szCs w:val="24"/>
+        </w:rPr>
+        <w:t xml:space="preserve">: </w:t>
       </w:r>
       <w:r>
         <w:rPr>
@@ -302,8 +1648,42 @@
           <w:lang w:val="ru-RU"/>
         </w:rPr>
       </w:pPr>
-      <w:bookmarkStart w:id="3" w:name="_GoBack"/>
-      <w:bookmarkEnd w:id="3"/>
+    </w:p>
+    <w:p>
+      <w:pPr>
+        <w:rPr>
+          <w:rFonts w:hint="default" w:ascii="Times New Roman" w:hAnsi="Times New Roman" w:cs="Times New Roman"/>
+          <w:b/>
+          <w:bCs/>
+          <w:sz w:val="28"/>
+          <w:szCs w:val="28"/>
+          <w:lang w:val="ru-RU"/>
+        </w:rPr>
+      </w:pPr>
+    </w:p>
+    <w:p>
+      <w:pPr>
+        <w:rPr>
+          <w:rFonts w:hint="default" w:ascii="Times New Roman" w:hAnsi="Times New Roman" w:cs="Times New Roman"/>
+          <w:b/>
+          <w:bCs/>
+          <w:sz w:val="28"/>
+          <w:szCs w:val="28"/>
+          <w:lang w:val="ru-RU"/>
+        </w:rPr>
+      </w:pPr>
+    </w:p>
+    <w:p>
+      <w:pPr>
+        <w:rPr>
+          <w:rFonts w:hint="default" w:ascii="Times New Roman" w:hAnsi="Times New Roman" w:cs="Times New Roman"/>
+          <w:b/>
+          <w:bCs/>
+          <w:sz w:val="28"/>
+          <w:szCs w:val="28"/>
+          <w:lang w:val="ru-RU"/>
+        </w:rPr>
+      </w:pPr>
     </w:p>
     <w:p>
       <w:pPr>
@@ -915,7 +2295,7 @@
     </w:p>
     <w:p>
       <w:pPr>
-        <w:pStyle w:val="2"/>
+        <w:pStyle w:val="6"/>
         <w:keepNext w:val="0"/>
         <w:keepLines w:val="0"/>
         <w:widowControl/>
@@ -960,7 +2340,7 @@
     </w:p>
     <w:p>
       <w:pPr>
-        <w:pStyle w:val="2"/>
+        <w:pStyle w:val="6"/>
         <w:keepNext w:val="0"/>
         <w:keepLines w:val="0"/>
         <w:widowControl/>
@@ -994,7 +2374,7 @@
     </w:p>
     <w:p>
       <w:pPr>
-        <w:pStyle w:val="2"/>
+        <w:pStyle w:val="6"/>
         <w:keepNext w:val="0"/>
         <w:keepLines w:val="0"/>
         <w:widowControl/>
@@ -1028,7 +2408,7 @@
     </w:p>
     <w:p>
       <w:pPr>
-        <w:pStyle w:val="2"/>
+        <w:pStyle w:val="6"/>
         <w:keepNext w:val="0"/>
         <w:keepLines w:val="0"/>
         <w:widowControl/>
@@ -1062,7 +2442,7 @@
     </w:p>
     <w:p>
       <w:pPr>
-        <w:pStyle w:val="2"/>
+        <w:pStyle w:val="6"/>
         <w:keepNext w:val="0"/>
         <w:keepLines w:val="0"/>
         <w:widowControl/>
@@ -1096,7 +2476,7 @@
     </w:p>
     <w:p>
       <w:pPr>
-        <w:pStyle w:val="2"/>
+        <w:pStyle w:val="6"/>
         <w:keepNext w:val="0"/>
         <w:keepLines w:val="0"/>
         <w:widowControl/>
@@ -1130,7 +2510,7 @@
     </w:p>
     <w:p>
       <w:pPr>
-        <w:pStyle w:val="2"/>
+        <w:pStyle w:val="6"/>
         <w:keepNext w:val="0"/>
         <w:keepLines w:val="0"/>
         <w:widowControl/>
@@ -1151,7 +2531,7 @@
     </w:p>
     <w:p>
       <w:pPr>
-        <w:pStyle w:val="2"/>
+        <w:pStyle w:val="6"/>
         <w:keepNext w:val="0"/>
         <w:keepLines w:val="0"/>
         <w:widowControl/>
@@ -1185,7 +2565,7 @@
     </w:p>
     <w:p>
       <w:pPr>
-        <w:pStyle w:val="2"/>
+        <w:pStyle w:val="6"/>
         <w:keepNext w:val="0"/>
         <w:keepLines w:val="0"/>
         <w:widowControl/>
@@ -1219,7 +2599,7 @@
     </w:p>
     <w:p>
       <w:pPr>
-        <w:pStyle w:val="2"/>
+        <w:pStyle w:val="6"/>
         <w:keepNext w:val="0"/>
         <w:keepLines w:val="0"/>
         <w:widowControl/>
@@ -1253,7 +2633,7 @@
     </w:p>
     <w:p>
       <w:pPr>
-        <w:pStyle w:val="2"/>
+        <w:pStyle w:val="6"/>
         <w:keepNext w:val="0"/>
         <w:keepLines w:val="0"/>
         <w:widowControl/>
@@ -1287,7 +2667,7 @@
     </w:p>
     <w:p>
       <w:pPr>
-        <w:pStyle w:val="2"/>
+        <w:pStyle w:val="6"/>
         <w:keepNext w:val="0"/>
         <w:keepLines w:val="0"/>
         <w:widowControl/>
@@ -1321,7 +2701,7 @@
     </w:p>
     <w:p>
       <w:pPr>
-        <w:pStyle w:val="2"/>
+        <w:pStyle w:val="6"/>
         <w:keepNext w:val="0"/>
         <w:keepLines w:val="0"/>
         <w:widowControl/>
@@ -1355,7 +2735,7 @@
     </w:p>
     <w:p>
       <w:pPr>
-        <w:pStyle w:val="2"/>
+        <w:pStyle w:val="6"/>
         <w:keepNext w:val="0"/>
         <w:keepLines w:val="0"/>
         <w:widowControl/>
@@ -1376,7 +2756,7 @@
     </w:p>
     <w:p>
       <w:pPr>
-        <w:pStyle w:val="2"/>
+        <w:pStyle w:val="6"/>
         <w:keepNext w:val="0"/>
         <w:keepLines w:val="0"/>
         <w:widowControl/>
@@ -1410,7 +2790,7 @@
     </w:p>
     <w:p>
       <w:pPr>
-        <w:pStyle w:val="2"/>
+        <w:pStyle w:val="6"/>
         <w:keepNext w:val="0"/>
         <w:keepLines w:val="0"/>
         <w:widowControl/>
@@ -1444,7 +2824,7 @@
     </w:p>
     <w:p>
       <w:pPr>
-        <w:pStyle w:val="2"/>
+        <w:pStyle w:val="6"/>
         <w:keepNext w:val="0"/>
         <w:keepLines w:val="0"/>
         <w:widowControl/>
@@ -1478,7 +2858,7 @@
     </w:p>
     <w:p>
       <w:pPr>
-        <w:pStyle w:val="2"/>
+        <w:pStyle w:val="6"/>
         <w:keepNext w:val="0"/>
         <w:keepLines w:val="0"/>
         <w:widowControl/>
@@ -1512,7 +2892,7 @@
     </w:p>
     <w:p>
       <w:pPr>
-        <w:pStyle w:val="2"/>
+        <w:pStyle w:val="6"/>
         <w:keepNext w:val="0"/>
         <w:keepLines w:val="0"/>
         <w:widowControl/>
@@ -1546,7 +2926,7 @@
     </w:p>
     <w:p>
       <w:pPr>
-        <w:pStyle w:val="2"/>
+        <w:pStyle w:val="6"/>
         <w:keepNext w:val="0"/>
         <w:keepLines w:val="0"/>
         <w:widowControl/>
@@ -1995,9 +3375,69 @@
         </w:rPr>
       </w:pPr>
     </w:p>
+    <w:p>
+      <w:pPr>
+        <w:spacing w:line="360" w:lineRule="auto"/>
+        <w:ind w:firstLine="420" w:firstLineChars="0"/>
+        <w:jc w:val="both"/>
+        <w:rPr>
+          <w:rFonts w:hint="default" w:ascii="Times New Roman" w:hAnsi="Times New Roman" w:cs="Times New Roman"/>
+          <w:b w:val="0"/>
+          <w:bCs w:val="0"/>
+          <w:sz w:val="28"/>
+          <w:szCs w:val="28"/>
+          <w:lang w:val="en-US"/>
+        </w:rPr>
+      </w:pPr>
+    </w:p>
+    <w:p>
+      <w:pPr>
+        <w:spacing w:line="360" w:lineRule="auto"/>
+        <w:ind w:firstLine="420" w:firstLineChars="0"/>
+        <w:jc w:val="both"/>
+        <w:rPr>
+          <w:rFonts w:hint="default" w:ascii="Times New Roman" w:hAnsi="Times New Roman" w:cs="Times New Roman"/>
+          <w:b w:val="0"/>
+          <w:bCs w:val="0"/>
+          <w:sz w:val="28"/>
+          <w:szCs w:val="28"/>
+          <w:lang w:val="en-US"/>
+        </w:rPr>
+      </w:pPr>
+    </w:p>
+    <w:p>
+      <w:pPr>
+        <w:spacing w:line="360" w:lineRule="auto"/>
+        <w:ind w:firstLine="420" w:firstLineChars="0"/>
+        <w:jc w:val="both"/>
+        <w:rPr>
+          <w:rFonts w:hint="default" w:ascii="Times New Roman" w:hAnsi="Times New Roman" w:cs="Times New Roman"/>
+          <w:b w:val="0"/>
+          <w:bCs w:val="0"/>
+          <w:sz w:val="28"/>
+          <w:szCs w:val="28"/>
+          <w:lang w:val="en-US"/>
+        </w:rPr>
+      </w:pPr>
+    </w:p>
+    <w:p>
+      <w:pPr>
+        <w:spacing w:line="360" w:lineRule="auto"/>
+        <w:ind w:firstLine="420" w:firstLineChars="0"/>
+        <w:jc w:val="both"/>
+        <w:rPr>
+          <w:rFonts w:hint="default" w:ascii="Times New Roman" w:hAnsi="Times New Roman" w:cs="Times New Roman"/>
+          <w:b w:val="0"/>
+          <w:bCs w:val="0"/>
+          <w:sz w:val="28"/>
+          <w:szCs w:val="28"/>
+          <w:lang w:val="en-US"/>
+        </w:rPr>
+      </w:pPr>
+    </w:p>
     <w:tbl>
       <w:tblPr>
-        <w:tblStyle w:val="5"/>
+        <w:tblStyle w:val="9"/>
         <w:tblW w:w="8522" w:type="dxa"/>
         <w:tblInd w:w="0" w:type="dxa"/>
         <w:tblBorders>
@@ -2685,7 +4125,7 @@
                     </pic:cNvPicPr>
                   </pic:nvPicPr>
                   <pic:blipFill>
-                    <a:blip r:embed="rId5"/>
+                    <a:blip r:embed="rId7"/>
                     <a:stretch>
                       <a:fillRect/>
                     </a:stretch>
@@ -2780,7 +4220,7 @@
                     </pic:cNvPicPr>
                   </pic:nvPicPr>
                   <pic:blipFill>
-                    <a:blip r:embed="rId6"/>
+                    <a:blip r:embed="rId8"/>
                     <a:stretch>
                       <a:fillRect/>
                     </a:stretch>
@@ -2823,7 +4263,48 @@
           <w:sz w:val="24"/>
           <w:szCs w:val="24"/>
         </w:rPr>
-        <w:t xml:space="preserve">Рисунок : </w:t>
+        <w:t xml:space="preserve">Рисунок </w:t>
+      </w:r>
+      <w:r>
+        <w:rPr>
+          <w:rFonts w:ascii="Times New Roman" w:hAnsi="Times New Roman" w:eastAsia="Times New Roman"/>
+          <w:b/>
+          <w:sz w:val="24"/>
+          <w:szCs w:val="24"/>
+          <w:lang w:val="ru-RU"/>
+        </w:rPr>
+        <w:t>2</w:t>
+      </w:r>
+      <w:r>
+        <w:rPr>
+          <w:rFonts w:ascii="Times New Roman" w:hAnsi="Times New Roman" w:eastAsia="Times New Roman"/>
+          <w:b/>
+          <w:sz w:val="24"/>
+          <w:szCs w:val="24"/>
+        </w:rPr>
+        <w:t xml:space="preserve">: </w:t>
+      </w:r>
+      <w:r>
+        <w:rPr>
+          <w:rFonts w:ascii="Times New Roman" w:hAnsi="Times New Roman" w:eastAsia="Times New Roman"/>
+          <w:b w:val="0"/>
+          <w:bCs/>
+          <w:sz w:val="24"/>
+          <w:szCs w:val="24"/>
+          <w:lang w:val="ru-RU"/>
+        </w:rPr>
+        <w:t xml:space="preserve">графическое представление </w:t>
+      </w:r>
+      <w:r>
+        <w:rPr>
+          <w:rFonts w:ascii="Times New Roman" w:hAnsi="Times New Roman" w:eastAsia="Times New Roman"/>
+          <w:b w:val="0"/>
+          <w:bCs/>
+          <w:sz w:val="24"/>
+          <w:szCs w:val="24"/>
+          <w:lang w:val="en-US"/>
+        </w:rPr>
+        <w:t>age</w:t>
       </w:r>
     </w:p>
     <w:p>
@@ -3833,7 +5314,7 @@
                     </pic:cNvPicPr>
                   </pic:nvPicPr>
                   <pic:blipFill>
-                    <a:blip r:embed="rId7"/>
+                    <a:blip r:embed="rId9"/>
                     <a:stretch>
                       <a:fillRect/>
                     </a:stretch>
@@ -3876,7 +5357,26 @@
           <w:sz w:val="24"/>
           <w:szCs w:val="24"/>
         </w:rPr>
-        <w:t xml:space="preserve">Рисунок : </w:t>
+        <w:t xml:space="preserve">Рисунок </w:t>
+      </w:r>
+      <w:r>
+        <w:rPr>
+          <w:rFonts w:ascii="Times New Roman" w:hAnsi="Times New Roman" w:eastAsia="Times New Roman"/>
+          <w:b/>
+          <w:sz w:val="24"/>
+          <w:szCs w:val="24"/>
+          <w:lang w:val="en-US"/>
+        </w:rPr>
+        <w:t>3</w:t>
+      </w:r>
+      <w:r>
+        <w:rPr>
+          <w:rFonts w:ascii="Times New Roman" w:hAnsi="Times New Roman" w:eastAsia="Times New Roman"/>
+          <w:b/>
+          <w:sz w:val="24"/>
+          <w:szCs w:val="24"/>
+        </w:rPr>
+        <w:t xml:space="preserve">: </w:t>
       </w:r>
       <w:r>
         <w:rPr>
@@ -6478,7 +7978,7 @@
     </w:p>
     <w:tbl>
       <w:tblPr>
-        <w:tblStyle w:val="4"/>
+        <w:tblStyle w:val="8"/>
         <w:tblW w:w="5480" w:type="dxa"/>
         <w:tblInd w:w="2100" w:type="dxa"/>
         <w:tblLayout w:type="fixed"/>
@@ -7367,7 +8867,7 @@
                     </pic:cNvPicPr>
                   </pic:nvPicPr>
                   <pic:blipFill>
-                    <a:blip r:embed="rId8" cstate="print"/>
+                    <a:blip r:embed="rId10" cstate="print"/>
                     <a:srcRect/>
                     <a:stretch>
                       <a:fillRect/>
@@ -7440,7 +8940,7 @@
     </w:p>
     <w:tbl>
       <w:tblPr>
-        <w:tblStyle w:val="4"/>
+        <w:tblStyle w:val="8"/>
         <w:tblW w:w="5400" w:type="dxa"/>
         <w:tblInd w:w="2120" w:type="dxa"/>
         <w:tblLayout w:type="fixed"/>
@@ -7740,12 +9240,6 @@
       <w:tr>
         <w:tblPrEx>
           <w:tblLayout w:type="fixed"/>
-          <w:tblCellMar>
-            <w:top w:w="0" w:type="dxa"/>
-            <w:left w:w="0" w:type="dxa"/>
-            <w:bottom w:w="0" w:type="dxa"/>
-            <w:right w:w="0" w:type="dxa"/>
-          </w:tblCellMar>
         </w:tblPrEx>
         <w:trPr>
           <w:trHeight w:val="101" w:hRule="atLeast"/>
@@ -7951,7 +9445,26 @@
           <w:sz w:val="24"/>
           <w:szCs w:val="24"/>
         </w:rPr>
-        <w:t xml:space="preserve">Рисунок : </w:t>
+        <w:t xml:space="preserve">Рисунок </w:t>
+      </w:r>
+      <w:r>
+        <w:rPr>
+          <w:rFonts w:ascii="Times New Roman" w:hAnsi="Times New Roman" w:eastAsia="Times New Roman"/>
+          <w:b/>
+          <w:sz w:val="24"/>
+          <w:szCs w:val="24"/>
+          <w:lang w:val="en-US"/>
+        </w:rPr>
+        <w:t>4</w:t>
+      </w:r>
+      <w:r>
+        <w:rPr>
+          <w:rFonts w:ascii="Times New Roman" w:hAnsi="Times New Roman" w:eastAsia="Times New Roman"/>
+          <w:b/>
+          <w:sz w:val="24"/>
+          <w:szCs w:val="24"/>
+        </w:rPr>
+        <w:t xml:space="preserve">: </w:t>
       </w:r>
       <w:r>
         <w:rPr>
@@ -8032,7 +9545,7 @@
     </w:p>
     <w:tbl>
       <w:tblPr>
-        <w:tblStyle w:val="4"/>
+        <w:tblStyle w:val="8"/>
         <w:tblW w:w="7880" w:type="dxa"/>
         <w:tblInd w:w="540" w:type="dxa"/>
         <w:tblLayout w:type="fixed"/>
@@ -8053,12 +9566,6 @@
       <w:tr>
         <w:tblPrEx>
           <w:tblLayout w:type="fixed"/>
-          <w:tblCellMar>
-            <w:top w:w="0" w:type="dxa"/>
-            <w:left w:w="0" w:type="dxa"/>
-            <w:bottom w:w="0" w:type="dxa"/>
-            <w:right w:w="0" w:type="dxa"/>
-          </w:tblCellMar>
         </w:tblPrEx>
         <w:trPr>
           <w:trHeight w:val="207" w:hRule="atLeast"/>
@@ -9790,7 +11297,7 @@
     </w:p>
     <w:tbl>
       <w:tblPr>
-        <w:tblStyle w:val="4"/>
+        <w:tblStyle w:val="8"/>
         <w:tblW w:w="5400" w:type="dxa"/>
         <w:tblInd w:w="1920" w:type="dxa"/>
         <w:tblLayout w:type="fixed"/>
@@ -10298,7 +11805,26 @@
           <w:sz w:val="24"/>
           <w:szCs w:val="24"/>
         </w:rPr>
-        <w:t xml:space="preserve">Рисунок : </w:t>
+        <w:t xml:space="preserve">Рисунок </w:t>
+      </w:r>
+      <w:r>
+        <w:rPr>
+          <w:rFonts w:ascii="Times New Roman" w:hAnsi="Times New Roman" w:eastAsia="Times New Roman"/>
+          <w:b/>
+          <w:sz w:val="24"/>
+          <w:szCs w:val="24"/>
+          <w:lang w:val="en-US"/>
+        </w:rPr>
+        <w:t>5</w:t>
+      </w:r>
+      <w:r>
+        <w:rPr>
+          <w:rFonts w:ascii="Times New Roman" w:hAnsi="Times New Roman" w:eastAsia="Times New Roman"/>
+          <w:b/>
+          <w:sz w:val="24"/>
+          <w:szCs w:val="24"/>
+        </w:rPr>
+        <w:t xml:space="preserve">: </w:t>
       </w:r>
       <w:r>
         <w:rPr>
@@ -10423,7 +11949,7 @@
     </w:p>
     <w:tbl>
       <w:tblPr>
-        <w:tblStyle w:val="4"/>
+        <w:tblStyle w:val="8"/>
         <w:tblW w:w="4900" w:type="dxa"/>
         <w:tblInd w:w="1520" w:type="dxa"/>
         <w:tblLayout w:type="fixed"/>
@@ -10812,7 +12338,7 @@
                     </pic:cNvPicPr>
                   </pic:nvPicPr>
                   <pic:blipFill>
-                    <a:blip r:embed="rId9" cstate="print"/>
+                    <a:blip r:embed="rId11" cstate="print"/>
                     <a:srcRect/>
                     <a:stretch>
                       <a:fillRect/>
@@ -10905,7 +12431,7 @@
     </w:p>
     <w:tbl>
       <w:tblPr>
-        <w:tblStyle w:val="4"/>
+        <w:tblStyle w:val="8"/>
         <w:tblW w:w="5400" w:type="dxa"/>
         <w:tblInd w:w="1920" w:type="dxa"/>
         <w:tblLayout w:type="fixed"/>
@@ -11424,7 +12950,26 @@
           <w:sz w:val="24"/>
           <w:szCs w:val="24"/>
         </w:rPr>
-        <w:t xml:space="preserve">Рисунок : </w:t>
+        <w:t xml:space="preserve">Рисунок </w:t>
+      </w:r>
+      <w:r>
+        <w:rPr>
+          <w:rFonts w:ascii="Times New Roman" w:hAnsi="Times New Roman" w:eastAsia="Times New Roman"/>
+          <w:b/>
+          <w:sz w:val="24"/>
+          <w:szCs w:val="24"/>
+          <w:lang w:val="en-US"/>
+        </w:rPr>
+        <w:t>6</w:t>
+      </w:r>
+      <w:r>
+        <w:rPr>
+          <w:rFonts w:ascii="Times New Roman" w:hAnsi="Times New Roman" w:eastAsia="Times New Roman"/>
+          <w:b/>
+          <w:sz w:val="24"/>
+          <w:szCs w:val="24"/>
+        </w:rPr>
+        <w:t xml:space="preserve">: </w:t>
       </w:r>
       <w:r>
         <w:rPr>
@@ -11765,7 +13310,7 @@
     </w:p>
     <w:tbl>
       <w:tblPr>
-        <w:tblStyle w:val="4"/>
+        <w:tblStyle w:val="8"/>
         <w:tblW w:w="3240" w:type="dxa"/>
         <w:tblInd w:w="3060" w:type="dxa"/>
         <w:tblLayout w:type="fixed"/>
@@ -14310,7 +15855,7 @@
     </w:p>
     <w:tbl>
       <w:tblPr>
-        <w:tblStyle w:val="4"/>
+        <w:tblStyle w:val="8"/>
         <w:tblW w:w="6160" w:type="dxa"/>
         <w:tblInd w:w="960" w:type="dxa"/>
         <w:tblLayout w:type="fixed"/>
@@ -15013,7 +16558,7 @@
                     </pic:cNvPicPr>
                   </pic:nvPicPr>
                   <pic:blipFill>
-                    <a:blip r:embed="rId10" cstate="print"/>
+                    <a:blip r:embed="rId12" cstate="print"/>
                     <a:srcRect/>
                     <a:stretch>
                       <a:fillRect/>
@@ -15038,7 +16583,7 @@
     </w:p>
     <w:tbl>
       <w:tblPr>
-        <w:tblStyle w:val="4"/>
+        <w:tblStyle w:val="8"/>
         <w:tblW w:w="4840" w:type="dxa"/>
         <w:tblInd w:w="2220" w:type="dxa"/>
         <w:tblLayout w:type="fixed"/>
@@ -15910,7 +17455,26 @@
           <w:sz w:val="24"/>
           <w:szCs w:val="24"/>
         </w:rPr>
-        <w:t xml:space="preserve">Рисунок : </w:t>
+        <w:t xml:space="preserve">Рисунок </w:t>
+      </w:r>
+      <w:r>
+        <w:rPr>
+          <w:rFonts w:ascii="Times New Roman" w:hAnsi="Times New Roman" w:eastAsia="Times New Roman"/>
+          <w:b/>
+          <w:sz w:val="24"/>
+          <w:szCs w:val="24"/>
+          <w:lang w:val="en-US"/>
+        </w:rPr>
+        <w:t>7</w:t>
+      </w:r>
+      <w:r>
+        <w:rPr>
+          <w:rFonts w:ascii="Times New Roman" w:hAnsi="Times New Roman" w:eastAsia="Times New Roman"/>
+          <w:b/>
+          <w:sz w:val="24"/>
+          <w:szCs w:val="24"/>
+        </w:rPr>
+        <w:t xml:space="preserve">: </w:t>
       </w:r>
       <w:r>
         <w:rPr>
@@ -16311,7 +17875,7 @@
     </w:p>
     <w:tbl>
       <w:tblPr>
-        <w:tblStyle w:val="4"/>
+        <w:tblStyle w:val="8"/>
         <w:tblW w:w="6800" w:type="dxa"/>
         <w:tblInd w:w="960" w:type="dxa"/>
         <w:tblLayout w:type="fixed"/>
@@ -16826,7 +18390,7 @@
     </w:p>
     <w:p>
       <w:pPr>
-        <w:pStyle w:val="6"/>
+        <w:pStyle w:val="10"/>
         <w:numPr>
           <w:ilvl w:val="0"/>
           <w:numId w:val="0"/>
@@ -17068,7 +18632,7 @@
     </w:p>
     <w:p>
       <w:pPr>
-        <w:pStyle w:val="6"/>
+        <w:pStyle w:val="10"/>
         <w:numPr>
           <w:ilvl w:val="0"/>
           <w:numId w:val="1"/>
@@ -17138,7 +18702,7 @@
     </w:p>
     <w:p>
       <w:pPr>
-        <w:pStyle w:val="6"/>
+        <w:pStyle w:val="10"/>
         <w:numPr>
           <w:ilvl w:val="0"/>
           <w:numId w:val="1"/>
@@ -17187,7 +18751,7 @@
     </w:p>
     <w:p>
       <w:pPr>
-        <w:pStyle w:val="6"/>
+        <w:pStyle w:val="10"/>
         <w:numPr>
           <w:ilvl w:val="0"/>
           <w:numId w:val="1"/>
@@ -17278,7 +18842,7 @@
     </w:p>
     <w:p>
       <w:pPr>
-        <w:pStyle w:val="6"/>
+        <w:pStyle w:val="10"/>
         <w:numPr>
           <w:ilvl w:val="0"/>
           <w:numId w:val="1"/>
@@ -17692,7 +19256,7 @@
     </w:p>
     <w:p>
       <w:pPr>
-        <w:pStyle w:val="6"/>
+        <w:pStyle w:val="10"/>
         <w:numPr>
           <w:ilvl w:val="0"/>
           <w:numId w:val="0"/>
@@ -18622,7 +20186,7 @@
     </w:p>
     <w:p>
       <w:pPr>
-        <w:pStyle w:val="6"/>
+        <w:pStyle w:val="10"/>
         <w:numPr>
           <w:ilvl w:val="0"/>
           <w:numId w:val="0"/>
@@ -18716,7 +20280,7 @@
     </w:p>
     <w:p>
       <w:pPr>
-        <w:pStyle w:val="6"/>
+        <w:pStyle w:val="10"/>
         <w:numPr>
           <w:ilvl w:val="0"/>
           <w:numId w:val="0"/>
@@ -18848,7 +20412,7 @@
     </w:p>
     <w:p>
       <w:pPr>
-        <w:pStyle w:val="6"/>
+        <w:pStyle w:val="10"/>
         <w:numPr>
           <w:ilvl w:val="0"/>
           <w:numId w:val="0"/>
@@ -18984,7 +20548,7 @@
     </w:p>
     <w:p>
       <w:pPr>
-        <w:pStyle w:val="6"/>
+        <w:pStyle w:val="10"/>
         <w:numPr>
           <w:ilvl w:val="0"/>
           <w:numId w:val="0"/>
@@ -19116,7 +20680,7 @@
     </w:p>
     <w:p>
       <w:pPr>
-        <w:pStyle w:val="6"/>
+        <w:pStyle w:val="10"/>
         <w:numPr>
           <w:ilvl w:val="0"/>
           <w:numId w:val="0"/>
@@ -19248,7 +20812,7 @@
     </w:p>
     <w:p>
       <w:pPr>
-        <w:pStyle w:val="6"/>
+        <w:pStyle w:val="10"/>
         <w:numPr>
           <w:ilvl w:val="0"/>
           <w:numId w:val="0"/>
@@ -19472,7 +21036,7 @@
     </w:p>
     <w:p>
       <w:pPr>
-        <w:pStyle w:val="6"/>
+        <w:pStyle w:val="10"/>
         <w:numPr>
           <w:ilvl w:val="0"/>
           <w:numId w:val="0"/>
@@ -19604,7 +21168,7 @@
     </w:p>
     <w:p>
       <w:pPr>
-        <w:pStyle w:val="6"/>
+        <w:pStyle w:val="10"/>
         <w:numPr>
           <w:ilvl w:val="0"/>
           <w:numId w:val="0"/>
@@ -19715,7 +21279,7 @@
     </w:p>
     <w:p>
       <w:pPr>
-        <w:pStyle w:val="6"/>
+        <w:pStyle w:val="10"/>
         <w:numPr>
           <w:ilvl w:val="0"/>
           <w:numId w:val="0"/>
@@ -19938,7 +21502,7 @@
     </w:p>
     <w:p>
       <w:pPr>
-        <w:pStyle w:val="6"/>
+        <w:pStyle w:val="10"/>
         <w:numPr>
           <w:ilvl w:val="0"/>
           <w:numId w:val="0"/>
@@ -20021,7 +21585,7 @@
     </w:p>
     <w:p>
       <w:pPr>
-        <w:pStyle w:val="6"/>
+        <w:pStyle w:val="10"/>
         <w:numPr>
           <w:ilvl w:val="0"/>
           <w:numId w:val="0"/>
@@ -20103,7 +21667,7 @@
     </w:p>
     <w:p>
       <w:pPr>
-        <w:pStyle w:val="6"/>
+        <w:pStyle w:val="10"/>
         <w:numPr>
           <w:ilvl w:val="0"/>
           <w:numId w:val="0"/>
@@ -20316,7 +21880,7 @@
     </w:p>
     <w:p>
       <w:pPr>
-        <w:pStyle w:val="6"/>
+        <w:pStyle w:val="10"/>
         <w:numPr>
           <w:ilvl w:val="0"/>
           <w:numId w:val="2"/>
@@ -20346,7 +21910,7 @@
     </w:p>
     <w:p>
       <w:pPr>
-        <w:pStyle w:val="6"/>
+        <w:pStyle w:val="10"/>
         <w:numPr>
           <w:ilvl w:val="0"/>
           <w:numId w:val="2"/>
@@ -20376,7 +21940,7 @@
     </w:p>
     <w:p>
       <w:pPr>
-        <w:pStyle w:val="6"/>
+        <w:pStyle w:val="10"/>
         <w:numPr>
           <w:ilvl w:val="0"/>
           <w:numId w:val="2"/>
@@ -20499,7 +22063,7 @@
     </w:p>
     <w:p>
       <w:pPr>
-        <w:pStyle w:val="6"/>
+        <w:pStyle w:val="10"/>
         <w:numPr>
           <w:ilvl w:val="0"/>
           <w:numId w:val="0"/>
@@ -20675,7 +22239,7 @@
     </w:p>
     <w:p>
       <w:pPr>
-        <w:pStyle w:val="6"/>
+        <w:pStyle w:val="10"/>
         <w:numPr>
           <w:ilvl w:val="0"/>
           <w:numId w:val="0"/>
@@ -23363,7 +24927,7 @@
                     </pic:cNvPicPr>
                   </pic:nvPicPr>
                   <pic:blipFill>
-                    <a:blip r:embed="rId11"/>
+                    <a:blip r:embed="rId13"/>
                     <a:stretch>
                       <a:fillRect/>
                     </a:stretch>
@@ -23390,7 +24954,7 @@
     </w:p>
     <w:p>
       <w:pPr>
-        <w:pStyle w:val="2"/>
+        <w:pStyle w:val="6"/>
         <w:keepNext w:val="0"/>
         <w:keepLines w:val="0"/>
         <w:widowControl/>
@@ -23409,7 +24973,7 @@
     </w:p>
     <w:p>
       <w:pPr>
-        <w:pStyle w:val="2"/>
+        <w:pStyle w:val="6"/>
         <w:keepNext w:val="0"/>
         <w:keepLines w:val="0"/>
         <w:widowControl/>
@@ -23428,7 +24992,7 @@
     </w:p>
     <w:p>
       <w:pPr>
-        <w:pStyle w:val="2"/>
+        <w:pStyle w:val="6"/>
         <w:keepNext w:val="0"/>
         <w:keepLines w:val="0"/>
         <w:widowControl/>
@@ -23505,7 +25069,7 @@
     </w:p>
     <w:p>
       <w:pPr>
-        <w:pStyle w:val="2"/>
+        <w:pStyle w:val="6"/>
         <w:keepNext w:val="0"/>
         <w:keepLines w:val="0"/>
         <w:widowControl/>
@@ -23612,7 +25176,7 @@
     </w:p>
     <w:p>
       <w:pPr>
-        <w:pStyle w:val="2"/>
+        <w:pStyle w:val="6"/>
         <w:keepNext w:val="0"/>
         <w:keepLines w:val="0"/>
         <w:widowControl/>
@@ -23631,7 +25195,7 @@
     </w:p>
     <w:p>
       <w:pPr>
-        <w:pStyle w:val="2"/>
+        <w:pStyle w:val="6"/>
         <w:keepNext w:val="0"/>
         <w:keepLines w:val="0"/>
         <w:widowControl/>
@@ -23663,7 +25227,7 @@
     </w:p>
     <w:p>
       <w:pPr>
-        <w:pStyle w:val="2"/>
+        <w:pStyle w:val="6"/>
         <w:keepNext w:val="0"/>
         <w:keepLines w:val="0"/>
         <w:widowControl/>
@@ -23695,7 +25259,7 @@
     </w:p>
     <w:p>
       <w:pPr>
-        <w:pStyle w:val="2"/>
+        <w:pStyle w:val="6"/>
         <w:keepNext w:val="0"/>
         <w:keepLines w:val="0"/>
         <w:widowControl/>
@@ -23727,7 +25291,7 @@
     </w:p>
     <w:p>
       <w:pPr>
-        <w:pStyle w:val="2"/>
+        <w:pStyle w:val="6"/>
         <w:keepNext w:val="0"/>
         <w:keepLines w:val="0"/>
         <w:widowControl/>
@@ -23747,7 +25311,7 @@
     </w:p>
     <w:p>
       <w:pPr>
-        <w:pStyle w:val="2"/>
+        <w:pStyle w:val="6"/>
         <w:keepNext w:val="0"/>
         <w:keepLines w:val="0"/>
         <w:widowControl/>
@@ -23779,7 +25343,7 @@
     </w:p>
     <w:p>
       <w:pPr>
-        <w:pStyle w:val="2"/>
+        <w:pStyle w:val="6"/>
         <w:keepNext w:val="0"/>
         <w:keepLines w:val="0"/>
         <w:widowControl/>
@@ -23811,7 +25375,7 @@
     </w:p>
     <w:p>
       <w:pPr>
-        <w:pStyle w:val="2"/>
+        <w:pStyle w:val="6"/>
         <w:keepNext w:val="0"/>
         <w:keepLines w:val="0"/>
         <w:widowControl/>
@@ -23843,7 +25407,7 @@
     </w:p>
     <w:p>
       <w:pPr>
-        <w:pStyle w:val="2"/>
+        <w:pStyle w:val="6"/>
         <w:keepNext w:val="0"/>
         <w:keepLines w:val="0"/>
         <w:widowControl/>
@@ -23875,7 +25439,7 @@
     </w:p>
     <w:p>
       <w:pPr>
-        <w:pStyle w:val="2"/>
+        <w:pStyle w:val="6"/>
         <w:keepNext w:val="0"/>
         <w:keepLines w:val="0"/>
         <w:widowControl/>
@@ -23907,7 +25471,7 @@
     </w:p>
     <w:p>
       <w:pPr>
-        <w:pStyle w:val="2"/>
+        <w:pStyle w:val="6"/>
         <w:keepNext w:val="0"/>
         <w:keepLines w:val="0"/>
         <w:widowControl/>
@@ -23939,7 +25503,7 @@
     </w:p>
     <w:p>
       <w:pPr>
-        <w:pStyle w:val="2"/>
+        <w:pStyle w:val="6"/>
         <w:keepNext w:val="0"/>
         <w:keepLines w:val="0"/>
         <w:widowControl/>
@@ -23959,7 +25523,7 @@
     </w:p>
     <w:p>
       <w:pPr>
-        <w:pStyle w:val="2"/>
+        <w:pStyle w:val="6"/>
         <w:keepNext w:val="0"/>
         <w:keepLines w:val="0"/>
         <w:widowControl/>
@@ -23991,7 +25555,7 @@
     </w:p>
     <w:p>
       <w:pPr>
-        <w:pStyle w:val="2"/>
+        <w:pStyle w:val="6"/>
         <w:keepNext w:val="0"/>
         <w:keepLines w:val="0"/>
         <w:widowControl/>
@@ -24023,7 +25587,7 @@
     </w:p>
     <w:p>
       <w:pPr>
-        <w:pStyle w:val="2"/>
+        <w:pStyle w:val="6"/>
         <w:keepNext w:val="0"/>
         <w:keepLines w:val="0"/>
         <w:widowControl/>
@@ -24055,7 +25619,7 @@
     </w:p>
     <w:p>
       <w:pPr>
-        <w:pStyle w:val="2"/>
+        <w:pStyle w:val="6"/>
         <w:keepNext w:val="0"/>
         <w:keepLines w:val="0"/>
         <w:widowControl/>
@@ -24087,7 +25651,7 @@
     </w:p>
     <w:p>
       <w:pPr>
-        <w:pStyle w:val="2"/>
+        <w:pStyle w:val="6"/>
         <w:keepNext w:val="0"/>
         <w:keepLines w:val="0"/>
         <w:widowControl/>
@@ -24119,7 +25683,7 @@
     </w:p>
     <w:p>
       <w:pPr>
-        <w:pStyle w:val="2"/>
+        <w:pStyle w:val="6"/>
         <w:keepNext w:val="0"/>
         <w:keepLines w:val="0"/>
         <w:widowControl/>
@@ -24151,7 +25715,7 @@
     </w:p>
     <w:p>
       <w:pPr>
-        <w:pStyle w:val="2"/>
+        <w:pStyle w:val="6"/>
         <w:keepNext w:val="0"/>
         <w:keepLines w:val="0"/>
         <w:widowControl/>
@@ -24171,7 +25735,7 @@
     </w:p>
     <w:p>
       <w:pPr>
-        <w:pStyle w:val="2"/>
+        <w:pStyle w:val="6"/>
         <w:keepNext w:val="0"/>
         <w:keepLines w:val="0"/>
         <w:widowControl/>
@@ -24203,7 +25767,7 @@
     </w:p>
     <w:p>
       <w:pPr>
-        <w:pStyle w:val="2"/>
+        <w:pStyle w:val="6"/>
         <w:keepNext w:val="0"/>
         <w:keepLines w:val="0"/>
         <w:widowControl/>
@@ -24235,7 +25799,7 @@
     </w:p>
     <w:p>
       <w:pPr>
-        <w:pStyle w:val="2"/>
+        <w:pStyle w:val="6"/>
         <w:keepNext w:val="0"/>
         <w:keepLines w:val="0"/>
         <w:widowControl/>
@@ -24267,7 +25831,7 @@
     </w:p>
     <w:p>
       <w:pPr>
-        <w:pStyle w:val="2"/>
+        <w:pStyle w:val="6"/>
         <w:keepNext w:val="0"/>
         <w:keepLines w:val="0"/>
         <w:widowControl/>
@@ -24299,7 +25863,7 @@
     </w:p>
     <w:p>
       <w:pPr>
-        <w:pStyle w:val="2"/>
+        <w:pStyle w:val="6"/>
         <w:keepNext w:val="0"/>
         <w:keepLines w:val="0"/>
         <w:widowControl/>
@@ -24319,7 +25883,7 @@
     </w:p>
     <w:p>
       <w:pPr>
-        <w:pStyle w:val="2"/>
+        <w:pStyle w:val="6"/>
         <w:keepNext w:val="0"/>
         <w:keepLines w:val="0"/>
         <w:widowControl/>
@@ -24351,7 +25915,7 @@
     </w:p>
     <w:p>
       <w:pPr>
-        <w:pStyle w:val="2"/>
+        <w:pStyle w:val="6"/>
         <w:keepNext w:val="0"/>
         <w:keepLines w:val="0"/>
         <w:widowControl/>
@@ -24383,7 +25947,7 @@
     </w:p>
     <w:p>
       <w:pPr>
-        <w:pStyle w:val="2"/>
+        <w:pStyle w:val="6"/>
         <w:keepNext w:val="0"/>
         <w:keepLines w:val="0"/>
         <w:widowControl/>
@@ -24415,7 +25979,7 @@
     </w:p>
     <w:p>
       <w:pPr>
-        <w:pStyle w:val="2"/>
+        <w:pStyle w:val="6"/>
         <w:keepNext w:val="0"/>
         <w:keepLines w:val="0"/>
         <w:widowControl/>
@@ -24447,7 +26011,7 @@
     </w:p>
     <w:p>
       <w:pPr>
-        <w:pStyle w:val="2"/>
+        <w:pStyle w:val="6"/>
         <w:keepNext w:val="0"/>
         <w:keepLines w:val="0"/>
         <w:widowControl/>
@@ -24479,7 +26043,7 @@
     </w:p>
     <w:p>
       <w:pPr>
-        <w:pStyle w:val="2"/>
+        <w:pStyle w:val="6"/>
         <w:keepNext w:val="0"/>
         <w:keepLines w:val="0"/>
         <w:widowControl/>
@@ -24662,12 +26226,12 @@
         <w:ind w:firstLine="420" w:firstLineChars="0"/>
         <w:jc w:val="both"/>
         <w:rPr>
-          <w:rFonts w:hint="default" w:ascii="Times New Roman" w:hAnsi="Times New Roman" w:cs="Times New Roman"/>
-          <w:b w:val="0"/>
-          <w:bCs w:val="0"/>
-          <w:sz w:val="28"/>
-          <w:szCs w:val="28"/>
-          <w:lang w:val="ru-RU"/>
+          <w:rFonts w:hint="default" w:ascii="Courier New" w:hAnsi="Courier New" w:cs="Courier New"/>
+          <w:b w:val="0"/>
+          <w:bCs w:val="0"/>
+          <w:sz w:val="24"/>
+          <w:szCs w:val="24"/>
+          <w:lang w:val="en-US"/>
         </w:rPr>
       </w:pPr>
       <w:r>
@@ -24689,7 +26253,7 @@
                     </pic:cNvPicPr>
                   </pic:nvPicPr>
                   <pic:blipFill>
-                    <a:blip r:embed="rId12"/>
+                    <a:blip r:embed="rId14"/>
                     <a:stretch>
                       <a:fillRect/>
                     </a:stretch>
@@ -24721,7 +26285,7 @@
           <w:numId w:val="0"/>
         </w:numPr>
         <w:spacing w:line="360" w:lineRule="auto"/>
-        <w:ind w:firstLine="420" w:firstLineChars="0"/>
+        <w:ind w:left="420" w:leftChars="0" w:firstLine="420" w:firstLineChars="0"/>
         <w:jc w:val="both"/>
         <w:rPr>
           <w:rFonts w:hint="default" w:ascii="Courier New" w:hAnsi="Courier New" w:cs="Courier New"/>
@@ -24754,83 +26318,7 @@
     </w:p>
     <w:p>
       <w:pPr>
-        <w:numPr>
-          <w:ilvl w:val="0"/>
-          <w:numId w:val="0"/>
-        </w:numPr>
-        <w:spacing w:line="360" w:lineRule="auto"/>
-        <w:ind w:left="420" w:leftChars="0" w:firstLine="420" w:firstLineChars="0"/>
-        <w:jc w:val="both"/>
-        <w:rPr>
-          <w:rFonts w:hint="default" w:ascii="Courier New" w:hAnsi="Courier New" w:cs="Courier New"/>
-          <w:b w:val="0"/>
-          <w:bCs w:val="0"/>
-          <w:sz w:val="24"/>
-          <w:szCs w:val="24"/>
-          <w:lang w:val="en-US"/>
-        </w:rPr>
-      </w:pPr>
-    </w:p>
-    <w:p>
-      <w:pPr>
-        <w:numPr>
-          <w:ilvl w:val="0"/>
-          <w:numId w:val="0"/>
-        </w:numPr>
-        <w:spacing w:line="360" w:lineRule="auto"/>
-        <w:ind w:left="420" w:leftChars="0" w:firstLine="420" w:firstLineChars="0"/>
-        <w:jc w:val="both"/>
-        <w:rPr>
-          <w:rFonts w:hint="default" w:ascii="Courier New" w:hAnsi="Courier New" w:cs="Courier New"/>
-          <w:b w:val="0"/>
-          <w:bCs w:val="0"/>
-          <w:sz w:val="24"/>
-          <w:szCs w:val="24"/>
-          <w:lang w:val="en-US"/>
-        </w:rPr>
-      </w:pPr>
-    </w:p>
-    <w:p>
-      <w:pPr>
-        <w:numPr>
-          <w:ilvl w:val="0"/>
-          <w:numId w:val="0"/>
-        </w:numPr>
-        <w:spacing w:line="360" w:lineRule="auto"/>
-        <w:ind w:left="420" w:leftChars="0" w:firstLine="420" w:firstLineChars="0"/>
-        <w:jc w:val="both"/>
-        <w:rPr>
-          <w:rFonts w:hint="default" w:ascii="Courier New" w:hAnsi="Courier New" w:cs="Courier New"/>
-          <w:b w:val="0"/>
-          <w:bCs w:val="0"/>
-          <w:sz w:val="24"/>
-          <w:szCs w:val="24"/>
-          <w:lang w:val="en-US"/>
-        </w:rPr>
-      </w:pPr>
-    </w:p>
-    <w:p>
-      <w:pPr>
-        <w:numPr>
-          <w:ilvl w:val="0"/>
-          <w:numId w:val="0"/>
-        </w:numPr>
-        <w:spacing w:line="360" w:lineRule="auto"/>
-        <w:ind w:left="420" w:leftChars="0" w:firstLine="420" w:firstLineChars="0"/>
-        <w:jc w:val="both"/>
-        <w:rPr>
-          <w:rFonts w:hint="default" w:ascii="Courier New" w:hAnsi="Courier New" w:cs="Courier New"/>
-          <w:b w:val="0"/>
-          <w:bCs w:val="0"/>
-          <w:sz w:val="24"/>
-          <w:szCs w:val="24"/>
-          <w:lang w:val="en-US"/>
-        </w:rPr>
-      </w:pPr>
-    </w:p>
-    <w:p>
-      <w:pPr>
-        <w:pStyle w:val="2"/>
+        <w:pStyle w:val="6"/>
         <w:keepNext w:val="0"/>
         <w:keepLines w:val="0"/>
         <w:widowControl/>
@@ -24859,10 +26347,12 @@
         </w:rPr>
         <w:t>(deftemplate Fever</w:t>
       </w:r>
-    </w:p>
-    <w:p>
-      <w:pPr>
-        <w:pStyle w:val="2"/>
+      <w:bookmarkStart w:id="3" w:name="_GoBack"/>
+      <w:bookmarkEnd w:id="3"/>
+    </w:p>
+    <w:p>
+      <w:pPr>
+        <w:pStyle w:val="6"/>
         <w:keepNext w:val="0"/>
         <w:keepLines w:val="0"/>
         <w:widowControl/>
@@ -24894,7 +26384,7 @@
     </w:p>
     <w:p>
       <w:pPr>
-        <w:pStyle w:val="2"/>
+        <w:pStyle w:val="6"/>
         <w:keepNext w:val="0"/>
         <w:keepLines w:val="0"/>
         <w:widowControl/>
@@ -24926,7 +26416,7 @@
     </w:p>
     <w:p>
       <w:pPr>
-        <w:pStyle w:val="2"/>
+        <w:pStyle w:val="6"/>
         <w:keepNext w:val="0"/>
         <w:keepLines w:val="0"/>
         <w:widowControl/>
@@ -24958,7 +26448,7 @@
     </w:p>
     <w:p>
       <w:pPr>
-        <w:pStyle w:val="2"/>
+        <w:pStyle w:val="6"/>
         <w:keepNext w:val="0"/>
         <w:keepLines w:val="0"/>
         <w:widowControl/>
@@ -24990,7 +26480,7 @@
     </w:p>
     <w:p>
       <w:pPr>
-        <w:pStyle w:val="2"/>
+        <w:pStyle w:val="6"/>
         <w:keepNext w:val="0"/>
         <w:keepLines w:val="0"/>
         <w:widowControl/>
@@ -25022,7 +26512,7 @@
     </w:p>
     <w:p>
       <w:pPr>
-        <w:pStyle w:val="2"/>
+        <w:pStyle w:val="6"/>
         <w:keepNext w:val="0"/>
         <w:keepLines w:val="0"/>
         <w:widowControl/>
@@ -25054,7 +26544,7 @@
     </w:p>
     <w:p>
       <w:pPr>
-        <w:pStyle w:val="2"/>
+        <w:pStyle w:val="6"/>
         <w:keepNext w:val="0"/>
         <w:keepLines w:val="0"/>
         <w:widowControl/>
@@ -25086,7 +26576,7 @@
     </w:p>
     <w:p>
       <w:pPr>
-        <w:pStyle w:val="2"/>
+        <w:pStyle w:val="6"/>
         <w:keepNext w:val="0"/>
         <w:keepLines w:val="0"/>
         <w:widowControl/>
@@ -25106,7 +26596,7 @@
     </w:p>
     <w:p>
       <w:pPr>
-        <w:pStyle w:val="2"/>
+        <w:pStyle w:val="6"/>
         <w:keepNext w:val="0"/>
         <w:keepLines w:val="0"/>
         <w:widowControl/>
@@ -25138,7 +26628,7 @@
     </w:p>
     <w:p>
       <w:pPr>
-        <w:pStyle w:val="2"/>
+        <w:pStyle w:val="6"/>
         <w:keepNext w:val="0"/>
         <w:keepLines w:val="0"/>
         <w:widowControl/>
@@ -25170,7 +26660,7 @@
     </w:p>
     <w:p>
       <w:pPr>
-        <w:pStyle w:val="2"/>
+        <w:pStyle w:val="6"/>
         <w:keepNext w:val="0"/>
         <w:keepLines w:val="0"/>
         <w:widowControl/>
@@ -25202,7 +26692,7 @@
     </w:p>
     <w:p>
       <w:pPr>
-        <w:pStyle w:val="2"/>
+        <w:pStyle w:val="6"/>
         <w:keepNext w:val="0"/>
         <w:keepLines w:val="0"/>
         <w:widowControl/>
@@ -25234,7 +26724,7 @@
     </w:p>
     <w:p>
       <w:pPr>
-        <w:pStyle w:val="2"/>
+        <w:pStyle w:val="6"/>
         <w:keepNext w:val="0"/>
         <w:keepLines w:val="0"/>
         <w:widowControl/>
@@ -25266,7 +26756,7 @@
     </w:p>
     <w:p>
       <w:pPr>
-        <w:pStyle w:val="2"/>
+        <w:pStyle w:val="6"/>
         <w:keepNext w:val="0"/>
         <w:keepLines w:val="0"/>
         <w:widowControl/>
@@ -25298,7 +26788,7 @@
     </w:p>
     <w:p>
       <w:pPr>
-        <w:pStyle w:val="2"/>
+        <w:pStyle w:val="6"/>
         <w:keepNext w:val="0"/>
         <w:keepLines w:val="0"/>
         <w:widowControl/>
@@ -25330,7 +26820,7 @@
     </w:p>
     <w:p>
       <w:pPr>
-        <w:pStyle w:val="2"/>
+        <w:pStyle w:val="6"/>
         <w:keepNext w:val="0"/>
         <w:keepLines w:val="0"/>
         <w:widowControl/>
@@ -25350,7 +26840,7 @@
     </w:p>
     <w:p>
       <w:pPr>
-        <w:pStyle w:val="2"/>
+        <w:pStyle w:val="6"/>
         <w:keepNext w:val="0"/>
         <w:keepLines w:val="0"/>
         <w:widowControl/>
@@ -25382,7 +26872,7 @@
     </w:p>
     <w:p>
       <w:pPr>
-        <w:pStyle w:val="2"/>
+        <w:pStyle w:val="6"/>
         <w:keepNext w:val="0"/>
         <w:keepLines w:val="0"/>
         <w:widowControl/>
@@ -25414,7 +26904,7 @@
     </w:p>
     <w:p>
       <w:pPr>
-        <w:pStyle w:val="2"/>
+        <w:pStyle w:val="6"/>
         <w:keepNext w:val="0"/>
         <w:keepLines w:val="0"/>
         <w:widowControl/>
@@ -25434,7 +26924,7 @@
     </w:p>
     <w:p>
       <w:pPr>
-        <w:pStyle w:val="2"/>
+        <w:pStyle w:val="6"/>
         <w:keepNext w:val="0"/>
         <w:keepLines w:val="0"/>
         <w:widowControl/>
@@ -25466,7 +26956,7 @@
     </w:p>
     <w:p>
       <w:pPr>
-        <w:pStyle w:val="2"/>
+        <w:pStyle w:val="6"/>
         <w:keepNext w:val="0"/>
         <w:keepLines w:val="0"/>
         <w:widowControl/>
@@ -25498,7 +26988,7 @@
     </w:p>
     <w:p>
       <w:pPr>
-        <w:pStyle w:val="2"/>
+        <w:pStyle w:val="6"/>
         <w:keepNext w:val="0"/>
         <w:keepLines w:val="0"/>
         <w:widowControl/>
@@ -25530,7 +27020,7 @@
     </w:p>
     <w:p>
       <w:pPr>
-        <w:pStyle w:val="2"/>
+        <w:pStyle w:val="6"/>
         <w:keepNext w:val="0"/>
         <w:keepLines w:val="0"/>
         <w:widowControl/>
@@ -25619,6 +27109,26 @@
     </w:sectPr>
   </w:body>
 </w:document>
+</file>
+
+<file path=word/footer1.xml><?xml version="1.0" encoding="utf-8"?>
+<w:ftr xmlns:wpc="http://schemas.microsoft.com/office/word/2010/wordprocessingCanvas" xmlns:mc="http://schemas.openxmlformats.org/markup-compatibility/2006" xmlns:o="urn:schemas-microsoft-com:office:office" xmlns:r="http://schemas.openxmlformats.org/officeDocument/2006/relationships" xmlns:m="http://schemas.openxmlformats.org/officeDocument/2006/math" xmlns:v="urn:schemas-microsoft-com:vml" xmlns:wp14="http://schemas.microsoft.com/office/word/2010/wordprocessingDrawing" xmlns:wp="http://schemas.openxmlformats.org/drawingml/2006/wordprocessingDrawing" xmlns:w10="urn:schemas-microsoft-com:office:word" xmlns:w="http://schemas.openxmlformats.org/wordprocessingml/2006/main" xmlns:w14="http://schemas.microsoft.com/office/word/2010/wordml" xmlns:w15="http://schemas.microsoft.com/office/word/2012/wordml" xmlns:wpg="http://schemas.microsoft.com/office/word/2010/wordprocessingGroup" xmlns:wpi="http://schemas.microsoft.com/office/word/2010/wordprocessingInk" xmlns:wne="http://schemas.microsoft.com/office/word/2006/wordml" xmlns:wps="http://schemas.microsoft.com/office/word/2010/wordprocessingShape" xmlns:wpsCustomData="http://www.wps.cn/officeDocument/2013/wpsCustomData" mc:Ignorable="w14 w15 wp14">
+  <w:p>
+    <w:pPr>
+      <w:pStyle w:val="5"/>
+    </w:pPr>
+  </w:p>
+</w:ftr>
+</file>
+
+<file path=word/header1.xml><?xml version="1.0" encoding="utf-8"?>
+<w:hdr xmlns:wpc="http://schemas.microsoft.com/office/word/2010/wordprocessingCanvas" xmlns:mc="http://schemas.openxmlformats.org/markup-compatibility/2006" xmlns:o="urn:schemas-microsoft-com:office:office" xmlns:r="http://schemas.openxmlformats.org/officeDocument/2006/relationships" xmlns:m="http://schemas.openxmlformats.org/officeDocument/2006/math" xmlns:v="urn:schemas-microsoft-com:vml" xmlns:wp14="http://schemas.microsoft.com/office/word/2010/wordprocessingDrawing" xmlns:wp="http://schemas.openxmlformats.org/drawingml/2006/wordprocessingDrawing" xmlns:w10="urn:schemas-microsoft-com:office:word" xmlns:w="http://schemas.openxmlformats.org/wordprocessingml/2006/main" xmlns:w14="http://schemas.microsoft.com/office/word/2010/wordml" xmlns:w15="http://schemas.microsoft.com/office/word/2012/wordml" xmlns:wpg="http://schemas.microsoft.com/office/word/2010/wordprocessingGroup" xmlns:wpi="http://schemas.microsoft.com/office/word/2010/wordprocessingInk" xmlns:wne="http://schemas.microsoft.com/office/word/2006/wordml" xmlns:wps="http://schemas.microsoft.com/office/word/2010/wordprocessingShape" xmlns:wpsCustomData="http://www.wps.cn/officeDocument/2013/wpsCustomData" mc:Ignorable="w14 w15 wp14">
+  <w:p>
+    <w:pPr>
+      <w:pStyle w:val="4"/>
+    </w:pPr>
+  </w:p>
+</w:hdr>
 </file>
 
 <file path=word/numbering.xml><?xml version="1.0" encoding="utf-8"?>
@@ -26043,12 +27553,49 @@
       <w:lang w:val="en-US" w:eastAsia="zh-CN" w:bidi="ar-SA"/>
     </w:rPr>
   </w:style>
-  <w:style w:type="character" w:default="1" w:styleId="3">
+  <w:style w:type="paragraph" w:styleId="2">
+    <w:name w:val="heading 2"/>
+    <w:basedOn w:val="1"/>
+    <w:next w:val="1"/>
+    <w:unhideWhenUsed/>
+    <w:qFormat/>
+    <w:uiPriority w:val="0"/>
+    <w:pPr>
+      <w:keepNext/>
+      <w:ind w:firstLine="284"/>
+      <w:jc w:val="both"/>
+      <w:outlineLvl w:val="1"/>
+    </w:pPr>
+    <w:rPr>
+      <w:sz w:val="28"/>
+    </w:rPr>
+  </w:style>
+  <w:style w:type="paragraph" w:styleId="3">
+    <w:name w:val="heading 4"/>
+    <w:basedOn w:val="1"/>
+    <w:next w:val="1"/>
+    <w:unhideWhenUsed/>
+    <w:qFormat/>
+    <w:uiPriority w:val="0"/>
+    <w:pPr>
+      <w:keepNext/>
+      <w:spacing w:line="360" w:lineRule="auto"/>
+      <w:ind w:left="284"/>
+      <w:jc w:val="center"/>
+      <w:outlineLvl w:val="3"/>
+    </w:pPr>
+    <w:rPr>
+      <w:rFonts w:ascii="Arial" w:hAnsi="Arial"/>
+      <w:b/>
+      <w:sz w:val="28"/>
+    </w:rPr>
+  </w:style>
+  <w:style w:type="character" w:default="1" w:styleId="7">
     <w:name w:val="Default Paragraph Font"/>
     <w:semiHidden/>
     <w:uiPriority w:val="0"/>
   </w:style>
-  <w:style w:type="table" w:default="1" w:styleId="4">
+  <w:style w:type="table" w:default="1" w:styleId="8">
     <w:name w:val="Normal Table"/>
     <w:semiHidden/>
     <w:uiPriority w:val="0"/>
@@ -26062,7 +27609,29 @@
       </w:tblCellMar>
     </w:tblPr>
   </w:style>
-  <w:style w:type="paragraph" w:styleId="2">
+  <w:style w:type="paragraph" w:styleId="4">
+    <w:name w:val="header"/>
+    <w:basedOn w:val="1"/>
+    <w:uiPriority w:val="0"/>
+    <w:pPr>
+      <w:tabs>
+        <w:tab w:val="center" w:pos="4153"/>
+        <w:tab w:val="right" w:pos="8306"/>
+      </w:tabs>
+    </w:pPr>
+  </w:style>
+  <w:style w:type="paragraph" w:styleId="5">
+    <w:name w:val="footer"/>
+    <w:basedOn w:val="1"/>
+    <w:uiPriority w:val="0"/>
+    <w:pPr>
+      <w:tabs>
+        <w:tab w:val="center" w:pos="4153"/>
+        <w:tab w:val="right" w:pos="8306"/>
+      </w:tabs>
+    </w:pPr>
+  </w:style>
+  <w:style w:type="paragraph" w:styleId="6">
     <w:name w:val="HTML Preformatted"/>
     <w:uiPriority w:val="0"/>
     <w:pPr>
@@ -26094,9 +27663,9 @@
       <w:lang w:val="en-US" w:eastAsia="zh-CN" w:bidi="ar"/>
     </w:rPr>
   </w:style>
-  <w:style w:type="table" w:styleId="5">
+  <w:style w:type="table" w:styleId="9">
     <w:name w:val="Table Grid"/>
-    <w:basedOn w:val="4"/>
+    <w:basedOn w:val="8"/>
     <w:qFormat/>
     <w:uiPriority w:val="0"/>
     <w:pPr>
@@ -26118,7 +27687,7 @@
       <w:textDirection w:val="lrTb"/>
     </w:tcPr>
   </w:style>
-  <w:style w:type="paragraph" w:customStyle="1" w:styleId="6">
+  <w:style w:type="paragraph" w:customStyle="1" w:styleId="10">
     <w:name w:val="List Paragraph"/>
     <w:basedOn w:val="1"/>
     <w:qFormat/>
@@ -26392,6 +27961,7 @@
     <customSectPr/>
     <customSectPr/>
     <customSectPr/>
+    <customSectPr/>
   </customSectProps>
   <customShpExts>
     <customShpInfo spid="_x0000_s1026"/>

</xml_diff>